<commit_message>
i passed my diploma
</commit_message>
<xml_diff>
--- a/Лопатин007в2_Доклад.docx
+++ b/Лопатин007в2_Доклад.docx
@@ -100,7 +100,21 @@
           <w:rFonts w:ascii="Times New Roman" w:hAnsi="Times New Roman" w:cs="Times New Roman"/>
           <w:sz w:val="28"/>
         </w:rPr>
-        <w:t xml:space="preserve"> хочу представить свой дипломный проект по </w:t>
+        <w:t xml:space="preserve"> хочу представить свой дипломный проект </w:t>
+      </w:r>
+      <w:r>
+        <w:rPr>
+          <w:rFonts w:ascii="Times New Roman" w:hAnsi="Times New Roman" w:cs="Times New Roman"/>
+          <w:sz w:val="28"/>
+        </w:rPr>
+        <w:t>на тему</w:t>
+      </w:r>
+      <w:r>
+        <w:rPr>
+          <w:rFonts w:ascii="Times New Roman" w:hAnsi="Times New Roman" w:cs="Times New Roman"/>
+          <w:sz w:val="28"/>
+        </w:rPr>
+        <w:t xml:space="preserve"> </w:t>
       </w:r>
       <w:r>
         <w:rPr>
@@ -114,21 +128,14 @@
           <w:rFonts w:ascii="Times New Roman" w:hAnsi="Times New Roman" w:cs="Times New Roman"/>
           <w:sz w:val="28"/>
         </w:rPr>
-        <w:t xml:space="preserve">азработка </w:t>
-      </w:r>
-      <w:r>
-        <w:rPr>
-          <w:rFonts w:ascii="Times New Roman" w:hAnsi="Times New Roman" w:cs="Times New Roman"/>
-          <w:sz w:val="28"/>
-        </w:rPr>
-        <w:t xml:space="preserve">мобильного приложения </w:t>
-      </w:r>
-      <w:r>
-        <w:rPr>
-          <w:rFonts w:ascii="Times New Roman" w:hAnsi="Times New Roman" w:cs="Times New Roman"/>
-          <w:sz w:val="28"/>
-        </w:rPr>
-        <w:t>для автоматизации учёта метрологического оборудования в лаборатории</w:t>
+        <w:t>азработка мобильного приложения для метрологического обеспечения лаборатории</w:t>
+      </w:r>
+      <w:r>
+        <w:rPr>
+          <w:rFonts w:ascii="Times New Roman" w:hAnsi="Times New Roman" w:cs="Times New Roman"/>
+          <w:sz w:val="28"/>
+        </w:rPr>
+        <w:t xml:space="preserve"> ООО Фаворит</w:t>
       </w:r>
       <w:r>
         <w:rPr>
@@ -178,34 +185,21 @@
           <w:rFonts w:ascii="Times New Roman" w:hAnsi="Times New Roman" w:cs="Times New Roman"/>
           <w:sz w:val="28"/>
         </w:rPr>
-        <w:t xml:space="preserve">Целью работы является разработка </w:t>
-      </w:r>
-      <w:r>
-        <w:rPr>
-          <w:rFonts w:ascii="Times New Roman" w:hAnsi="Times New Roman" w:cs="Times New Roman"/>
-          <w:sz w:val="28"/>
-        </w:rPr>
-        <w:t>мобильного приложения для</w:t>
-      </w:r>
-      <w:r>
-        <w:rPr>
-          <w:sz w:val="28"/>
-        </w:rPr>
-        <w:t xml:space="preserve"> </w:t>
-      </w:r>
-      <w:r>
-        <w:rPr>
-          <w:rFonts w:ascii="Times New Roman" w:hAnsi="Times New Roman" w:cs="Times New Roman"/>
-          <w:sz w:val="28"/>
-        </w:rPr>
-        <w:t>автоматизации учёта метрологического оборудования в лаборатории</w:t>
-      </w:r>
-      <w:r>
-        <w:rPr>
-          <w:rFonts w:ascii="Times New Roman" w:hAnsi="Times New Roman" w:cs="Times New Roman"/>
-          <w:sz w:val="28"/>
-        </w:rPr>
-        <w:t>. И своевременном уведомлении сотрудников о проверках и аттестациях оборудования.</w:t>
+        <w:t>Целью данной выпускной квалификационной работы является р</w:t>
+      </w:r>
+      <w:r>
+        <w:rPr>
+          <w:rFonts w:ascii="Times New Roman" w:hAnsi="Times New Roman" w:cs="Times New Roman"/>
+          <w:sz w:val="28"/>
+        </w:rPr>
+        <w:t>азработка клиент-серверного мобильного приложения для нормоконтроля и хранения информации о метрологическом оборудовании.</w:t>
+      </w:r>
+      <w:r>
+        <w:rPr>
+          <w:rFonts w:ascii="Times New Roman" w:hAnsi="Times New Roman" w:cs="Times New Roman"/>
+          <w:sz w:val="28"/>
+        </w:rPr>
+        <w:t xml:space="preserve"> Данная цель включает в себя две основные задачи разработка серверной части и разработка клиентской части.</w:t>
       </w:r>
     </w:p>
     <w:p>
@@ -248,28 +242,70 @@
           <w:rFonts w:ascii="Times New Roman" w:hAnsi="Times New Roman" w:cs="Times New Roman"/>
           <w:sz w:val="28"/>
         </w:rPr>
-        <w:t>Необходимыми целями</w:t>
-      </w:r>
-      <w:r>
-        <w:rPr>
-          <w:rFonts w:ascii="Times New Roman" w:hAnsi="Times New Roman" w:cs="Times New Roman"/>
-          <w:sz w:val="28"/>
-        </w:rPr>
-        <w:t xml:space="preserve"> разработки</w:t>
-      </w:r>
-      <w:r>
-        <w:rPr>
-          <w:rFonts w:ascii="Times New Roman" w:hAnsi="Times New Roman" w:cs="Times New Roman"/>
-          <w:sz w:val="28"/>
-        </w:rPr>
-        <w:t xml:space="preserve"> явля</w:t>
-      </w:r>
-      <w:r>
-        <w:rPr>
-          <w:rFonts w:ascii="Times New Roman" w:hAnsi="Times New Roman" w:cs="Times New Roman"/>
-          <w:sz w:val="28"/>
-        </w:rPr>
-        <w:t>ется</w:t>
+        <w:t xml:space="preserve">Актуальность данного приложения заключается в </w:t>
+      </w:r>
+      <w:r>
+        <w:rPr>
+          <w:rFonts w:ascii="Times New Roman" w:hAnsi="Times New Roman" w:cs="Times New Roman"/>
+          <w:sz w:val="28"/>
+        </w:rPr>
+        <w:t>оптимизаци</w:t>
+      </w:r>
+      <w:r>
+        <w:rPr>
+          <w:rFonts w:ascii="Times New Roman" w:hAnsi="Times New Roman" w:cs="Times New Roman"/>
+          <w:sz w:val="28"/>
+        </w:rPr>
+        <w:t xml:space="preserve">и </w:t>
+      </w:r>
+      <w:r>
+        <w:rPr>
+          <w:rFonts w:ascii="Times New Roman" w:hAnsi="Times New Roman" w:cs="Times New Roman"/>
+          <w:sz w:val="28"/>
+        </w:rPr>
+        <w:t>процессов</w:t>
+      </w:r>
+      <w:r>
+        <w:rPr>
+          <w:rFonts w:ascii="Times New Roman" w:hAnsi="Times New Roman" w:cs="Times New Roman"/>
+          <w:sz w:val="28"/>
+        </w:rPr>
+        <w:t xml:space="preserve"> контроля над оборудованием</w:t>
+      </w:r>
+      <w:r>
+        <w:rPr>
+          <w:rFonts w:ascii="Times New Roman" w:hAnsi="Times New Roman" w:cs="Times New Roman"/>
+          <w:sz w:val="28"/>
+        </w:rPr>
+        <w:t xml:space="preserve">, </w:t>
+      </w:r>
+      <w:r>
+        <w:rPr>
+          <w:rFonts w:ascii="Times New Roman" w:hAnsi="Times New Roman" w:cs="Times New Roman"/>
+          <w:sz w:val="28"/>
+        </w:rPr>
+        <w:t>создании инфраструктуры для сотрудника лаборатории из тех данных</w:t>
+      </w:r>
+      <w:r>
+        <w:rPr>
+          <w:rFonts w:ascii="Times New Roman" w:hAnsi="Times New Roman" w:cs="Times New Roman"/>
+          <w:sz w:val="28"/>
+        </w:rPr>
+        <w:t>, что он внесёт сам</w:t>
+      </w:r>
+      <w:r>
+        <w:rPr>
+          <w:rFonts w:ascii="Times New Roman" w:hAnsi="Times New Roman" w:cs="Times New Roman"/>
+          <w:sz w:val="28"/>
+        </w:rPr>
+        <w:t>, а</w:t>
+      </w:r>
+      <w:r>
+        <w:rPr>
+          <w:rFonts w:ascii="Times New Roman" w:hAnsi="Times New Roman" w:cs="Times New Roman"/>
+          <w:sz w:val="28"/>
+        </w:rPr>
+        <w:t xml:space="preserve"> также предлагает удобный поиск и интеграцию QR-кодов для упрощения доступа и управления данными.</w:t>
       </w:r>
       <w:r>
         <w:rPr>
@@ -277,56 +313,6 @@
           <w:sz w:val="28"/>
         </w:rPr>
         <w:t xml:space="preserve"> </w:t>
-      </w:r>
-      <w:r>
-        <w:rPr>
-          <w:rFonts w:ascii="Times New Roman" w:hAnsi="Times New Roman" w:cs="Times New Roman"/>
-          <w:sz w:val="28"/>
-        </w:rPr>
-        <w:t xml:space="preserve">реализация </w:t>
-      </w:r>
-      <w:r>
-        <w:rPr>
-          <w:rFonts w:ascii="Times New Roman" w:hAnsi="Times New Roman" w:cs="Times New Roman"/>
-          <w:sz w:val="28"/>
-        </w:rPr>
-        <w:t xml:space="preserve">базы данных, </w:t>
-      </w:r>
-      <w:r>
-        <w:rPr>
-          <w:rFonts w:ascii="Times New Roman" w:hAnsi="Times New Roman" w:cs="Times New Roman"/>
-          <w:sz w:val="28"/>
-        </w:rPr>
-        <w:t xml:space="preserve">реализация серверной части, </w:t>
-      </w:r>
-      <w:r>
-        <w:rPr>
-          <w:rFonts w:ascii="Times New Roman" w:hAnsi="Times New Roman" w:cs="Times New Roman"/>
-          <w:sz w:val="28"/>
-        </w:rPr>
-        <w:t xml:space="preserve">создание </w:t>
-      </w:r>
-      <w:r>
-        <w:rPr>
-          <w:rFonts w:ascii="Times New Roman" w:hAnsi="Times New Roman" w:cs="Times New Roman"/>
-          <w:sz w:val="28"/>
-          <w:lang w:val="en-US"/>
-        </w:rPr>
-        <w:t>API</w:t>
-      </w:r>
-      <w:r>
-        <w:rPr>
-          <w:rFonts w:ascii="Times New Roman" w:hAnsi="Times New Roman" w:cs="Times New Roman"/>
-          <w:sz w:val="28"/>
-        </w:rPr>
-        <w:t xml:space="preserve"> для взаимодействия серверной части с мобильным приложением</w:t>
-      </w:r>
-      <w:r>
-        <w:rPr>
-          <w:rFonts w:ascii="Times New Roman" w:hAnsi="Times New Roman" w:cs="Times New Roman"/>
-          <w:sz w:val="28"/>
-        </w:rPr>
-        <w:t>.</w:t>
       </w:r>
     </w:p>
     <w:p>
@@ -334,22 +320,24 @@
         <w:pStyle w:val="a4"/>
         <w:numPr>
           <w:ilvl w:val="0"/>
-          <w:numId w:val="2"/>
+          <w:numId w:val="11"/>
         </w:numPr>
-        <w:spacing w:line="360" w:lineRule="auto"/>
-        <w:rPr>
-          <w:rFonts w:ascii="Times New Roman" w:hAnsi="Times New Roman" w:cs="Times New Roman"/>
-          <w:b/>
-          <w:bCs/>
-          <w:sz w:val="28"/>
-        </w:rPr>
-      </w:pPr>
-      <w:r>
-        <w:rPr>
-          <w:rFonts w:ascii="Times New Roman" w:hAnsi="Times New Roman" w:cs="Times New Roman"/>
-          <w:b/>
-          <w:bCs/>
-          <w:sz w:val="28"/>
+        <w:spacing w:after="0" w:line="360" w:lineRule="auto"/>
+        <w:rPr>
+          <w:rFonts w:ascii="Times New Roman" w:hAnsi="Times New Roman" w:cs="Times New Roman"/>
+          <w:b/>
+          <w:bCs/>
+          <w:sz w:val="28"/>
+          <w:lang w:val="ru-US"/>
+        </w:rPr>
+      </w:pPr>
+      <w:r>
+        <w:rPr>
+          <w:rFonts w:ascii="Times New Roman" w:hAnsi="Times New Roman" w:cs="Times New Roman"/>
+          <w:b/>
+          <w:bCs/>
+          <w:sz w:val="28"/>
+          <w:lang w:val="ru-US"/>
         </w:rPr>
         <w:t>слайд:</w:t>
       </w:r>
@@ -361,42 +349,93 @@
         <w:jc w:val="both"/>
         <w:rPr>
           <w:rFonts w:ascii="Times New Roman" w:hAnsi="Times New Roman" w:cs="Times New Roman"/>
-          <w:sz w:val="28"/>
-        </w:rPr>
-      </w:pPr>
-      <w:r>
-        <w:rPr>
-          <w:rFonts w:ascii="Times New Roman" w:hAnsi="Times New Roman" w:cs="Times New Roman"/>
-          <w:sz w:val="28"/>
-        </w:rPr>
-        <w:t>Расширенными условиями разработки является</w:t>
-      </w:r>
-      <w:r>
-        <w:rPr>
-          <w:rFonts w:ascii="Times New Roman" w:hAnsi="Times New Roman" w:cs="Times New Roman"/>
-          <w:sz w:val="28"/>
-        </w:rPr>
-        <w:t xml:space="preserve"> внедрение системы </w:t>
-      </w:r>
-      <w:r>
-        <w:rPr>
-          <w:rFonts w:ascii="Times New Roman" w:hAnsi="Times New Roman" w:cs="Times New Roman"/>
-          <w:sz w:val="28"/>
-          <w:lang w:val="en-US"/>
-        </w:rPr>
-        <w:t>Docker</w:t>
-      </w:r>
-      <w:r>
-        <w:rPr>
-          <w:rFonts w:ascii="Times New Roman" w:hAnsi="Times New Roman" w:cs="Times New Roman"/>
-          <w:sz w:val="28"/>
-        </w:rPr>
-        <w:t xml:space="preserve"> для автоматизации развёртки приложения</w:t>
-      </w:r>
-      <w:r>
-        <w:rPr>
-          <w:rFonts w:ascii="Times New Roman" w:hAnsi="Times New Roman" w:cs="Times New Roman"/>
-          <w:sz w:val="28"/>
+        </w:rPr>
+      </w:pPr>
+      <w:r>
+        <w:rPr>
+          <w:rFonts w:ascii="Times New Roman" w:hAnsi="Times New Roman" w:cs="Times New Roman"/>
+          <w:sz w:val="28"/>
+          <w:szCs w:val="28"/>
+        </w:rPr>
+        <w:t>Из аналогов можно выделить</w:t>
+      </w:r>
+      <w:r>
+        <w:rPr>
+          <w:rFonts w:ascii="Times New Roman" w:hAnsi="Times New Roman" w:cs="Times New Roman"/>
+          <w:sz w:val="28"/>
+          <w:szCs w:val="28"/>
+        </w:rPr>
+        <w:t xml:space="preserve"> АСОМИ. АСОМИ – это программное обеспечение метрологии, разработанное для</w:t>
+      </w:r>
+      <w:r>
+        <w:rPr>
+          <w:rFonts w:ascii="Times New Roman" w:hAnsi="Times New Roman" w:cs="Times New Roman"/>
+          <w:sz w:val="28"/>
+          <w:szCs w:val="28"/>
+        </w:rPr>
+        <w:t xml:space="preserve"> </w:t>
+      </w:r>
+      <w:r>
+        <w:rPr>
+          <w:rFonts w:ascii="Times New Roman" w:hAnsi="Times New Roman" w:cs="Times New Roman"/>
+          <w:sz w:val="28"/>
+          <w:szCs w:val="28"/>
+        </w:rPr>
+        <w:t>автоматизации</w:t>
+      </w:r>
+      <w:r>
+        <w:rPr>
+          <w:rFonts w:ascii="Times New Roman" w:hAnsi="Times New Roman" w:cs="Times New Roman"/>
+          <w:sz w:val="28"/>
+          <w:szCs w:val="28"/>
+        </w:rPr>
+        <w:t xml:space="preserve"> </w:t>
+      </w:r>
+      <w:r>
+        <w:rPr>
+          <w:rFonts w:ascii="Times New Roman" w:hAnsi="Times New Roman" w:cs="Times New Roman"/>
+          <w:sz w:val="28"/>
+          <w:szCs w:val="28"/>
+        </w:rPr>
+        <w:t>деятельности</w:t>
+      </w:r>
+      <w:r>
+        <w:rPr>
+          <w:rFonts w:ascii="Times New Roman" w:hAnsi="Times New Roman" w:cs="Times New Roman"/>
+          <w:sz w:val="28"/>
+          <w:szCs w:val="28"/>
+        </w:rPr>
+        <w:t xml:space="preserve"> </w:t>
+      </w:r>
+      <w:r>
+        <w:rPr>
+          <w:rFonts w:ascii="Times New Roman" w:hAnsi="Times New Roman" w:cs="Times New Roman"/>
+          <w:sz w:val="28"/>
+          <w:szCs w:val="28"/>
+        </w:rPr>
+        <w:t>метрологических</w:t>
+      </w:r>
+      <w:r>
+        <w:rPr>
+          <w:rFonts w:ascii="Times New Roman" w:hAnsi="Times New Roman" w:cs="Times New Roman"/>
+          <w:sz w:val="28"/>
+          <w:szCs w:val="28"/>
+        </w:rPr>
+        <w:t xml:space="preserve"> </w:t>
+      </w:r>
+      <w:r>
+        <w:rPr>
+          <w:rFonts w:ascii="Times New Roman" w:hAnsi="Times New Roman" w:cs="Times New Roman"/>
+          <w:sz w:val="28"/>
+          <w:szCs w:val="28"/>
+        </w:rPr>
+        <w:t>служб</w:t>
+      </w:r>
+      <w:r>
+        <w:rPr>
+          <w:rFonts w:ascii="Times New Roman" w:hAnsi="Times New Roman" w:cs="Times New Roman"/>
+          <w:sz w:val="28"/>
+          <w:szCs w:val="28"/>
         </w:rPr>
         <w:t xml:space="preserve"> и</w:t>
       </w:r>
@@ -404,15 +443,41 @@
         <w:rPr>
           <w:rFonts w:ascii="Times New Roman" w:hAnsi="Times New Roman" w:cs="Times New Roman"/>
           <w:sz w:val="28"/>
-        </w:rPr>
-        <w:t xml:space="preserve"> внедрение мер безопасности</w:t>
-      </w:r>
-      <w:r>
-        <w:rPr>
-          <w:rFonts w:ascii="Times New Roman" w:hAnsi="Times New Roman" w:cs="Times New Roman"/>
-          <w:sz w:val="28"/>
-        </w:rPr>
-        <w:t>.</w:t>
+          <w:szCs w:val="28"/>
+        </w:rPr>
+        <w:t xml:space="preserve"> предприятий</w:t>
+      </w:r>
+      <w:r>
+        <w:rPr>
+          <w:rFonts w:ascii="Times New Roman" w:hAnsi="Times New Roman" w:cs="Times New Roman"/>
+          <w:sz w:val="28"/>
+          <w:szCs w:val="28"/>
+        </w:rPr>
+        <w:t xml:space="preserve">. </w:t>
+      </w:r>
+      <w:r>
+        <w:rPr>
+          <w:rFonts w:ascii="Times New Roman" w:hAnsi="Times New Roman" w:cs="Times New Roman"/>
+          <w:sz w:val="28"/>
+          <w:szCs w:val="28"/>
+        </w:rPr>
+        <w:t>Главный недостаток — это то</w:t>
+      </w:r>
+      <w:r>
+        <w:rPr>
+          <w:rFonts w:ascii="Times New Roman" w:hAnsi="Times New Roman" w:cs="Times New Roman"/>
+          <w:sz w:val="28"/>
+          <w:szCs w:val="28"/>
+        </w:rPr>
+        <w:t xml:space="preserve">, что приложение не является </w:t>
+      </w:r>
+      <w:r>
+        <w:rPr>
+          <w:rFonts w:ascii="Times New Roman" w:hAnsi="Times New Roman" w:cs="Times New Roman"/>
+          <w:sz w:val="28"/>
+          <w:szCs w:val="28"/>
+        </w:rPr>
+        <w:t>мобильным.</w:t>
       </w:r>
     </w:p>
     <w:p>
@@ -428,36 +493,114 @@
           <w:b/>
           <w:bCs/>
           <w:sz w:val="28"/>
-        </w:rPr>
-      </w:pPr>
-      <w:r>
-        <w:rPr>
-          <w:rFonts w:ascii="Times New Roman" w:hAnsi="Times New Roman" w:cs="Times New Roman"/>
-          <w:b/>
-          <w:bCs/>
-          <w:sz w:val="28"/>
-        </w:rPr>
-        <w:t>слайд:</w:t>
+          <w:lang w:val="en-US"/>
+        </w:rPr>
+      </w:pPr>
+      <w:r>
+        <w:rPr>
+          <w:rFonts w:ascii="Times New Roman" w:hAnsi="Times New Roman" w:cs="Times New Roman"/>
+          <w:b/>
+          <w:bCs/>
+          <w:sz w:val="28"/>
+        </w:rPr>
+        <w:t>слайд</w:t>
+      </w:r>
+      <w:r>
+        <w:rPr>
+          <w:rFonts w:ascii="Times New Roman" w:hAnsi="Times New Roman" w:cs="Times New Roman"/>
+          <w:b/>
+          <w:bCs/>
+          <w:sz w:val="28"/>
+          <w:lang w:val="en-US"/>
+        </w:rPr>
+        <w:t>:</w:t>
       </w:r>
     </w:p>
     <w:p>
       <w:pPr>
-        <w:pStyle w:val="a4"/>
         <w:spacing w:after="0" w:line="360" w:lineRule="auto"/>
-        <w:ind w:left="0" w:firstLine="709"/>
+        <w:ind w:firstLine="709"/>
         <w:jc w:val="both"/>
         <w:rPr>
           <w:rFonts w:ascii="Times New Roman" w:hAnsi="Times New Roman" w:cs="Times New Roman"/>
           <w:sz w:val="28"/>
-          <w:lang w:val="ru-US"/>
-        </w:rPr>
-      </w:pPr>
-      <w:r>
-        <w:rPr>
-          <w:rFonts w:ascii="Times New Roman" w:hAnsi="Times New Roman" w:cs="Times New Roman"/>
-          <w:sz w:val="28"/>
-        </w:rPr>
-        <w:t>Приложение обеспечивает оптимизацию процессов, повышение эффективности и качества контроля за оборудованием. Приложение обеспечивает автоматизацию учета, графиков поверок, уведомлений о предстоящих проверках и аттестаций, что снижает риски ошибок, упущений сроков и повышает прозрачность деятельности лаборатории.</w:t>
+          <w:szCs w:val="28"/>
+        </w:rPr>
+      </w:pPr>
+      <w:r>
+        <w:rPr>
+          <w:rFonts w:ascii="Times New Roman" w:hAnsi="Times New Roman" w:cs="Times New Roman"/>
+          <w:sz w:val="28"/>
+          <w:szCs w:val="28"/>
+        </w:rPr>
+        <w:t xml:space="preserve">Основываясь на эту диаграмму, можно выделить 2 типа пользователей сотрудника лаборатории. Который может управлять оборудованием, а именно редактировать, добавлять и удалять, а </w:t>
+      </w:r>
+      <w:r>
+        <w:rPr>
+          <w:rFonts w:ascii="Times New Roman" w:hAnsi="Times New Roman" w:cs="Times New Roman"/>
+          <w:sz w:val="28"/>
+          <w:szCs w:val="28"/>
+        </w:rPr>
+        <w:t>также</w:t>
+      </w:r>
+      <w:r>
+        <w:rPr>
+          <w:rFonts w:ascii="Times New Roman" w:hAnsi="Times New Roman" w:cs="Times New Roman"/>
+          <w:sz w:val="28"/>
+          <w:szCs w:val="28"/>
+        </w:rPr>
+        <w:t xml:space="preserve"> </w:t>
+      </w:r>
+      <w:r>
+        <w:rPr>
+          <w:rFonts w:ascii="Times New Roman" w:hAnsi="Times New Roman" w:cs="Times New Roman"/>
+          <w:sz w:val="28"/>
+          <w:szCs w:val="28"/>
+        </w:rPr>
+        <w:lastRenderedPageBreak/>
+        <w:t>управлять</w:t>
+      </w:r>
+      <w:r>
+        <w:rPr>
+          <w:rFonts w:ascii="Times New Roman" w:hAnsi="Times New Roman" w:cs="Times New Roman"/>
+          <w:sz w:val="28"/>
+          <w:szCs w:val="28"/>
+        </w:rPr>
+        <w:t>,</w:t>
+      </w:r>
+      <w:r>
+        <w:rPr>
+          <w:rFonts w:ascii="Times New Roman" w:hAnsi="Times New Roman" w:cs="Times New Roman"/>
+          <w:sz w:val="28"/>
+          <w:szCs w:val="28"/>
+        </w:rPr>
+        <w:t xml:space="preserve"> путём поиска, получения уведомлений и просмотра информации.</w:t>
+      </w:r>
+      <w:r>
+        <w:rPr>
+          <w:rFonts w:ascii="Times New Roman" w:hAnsi="Times New Roman" w:cs="Times New Roman"/>
+          <w:sz w:val="28"/>
+          <w:szCs w:val="28"/>
+        </w:rPr>
+        <w:t xml:space="preserve"> Второй тип сотрудников — это администратор, который может выполнять настройку приложения и работать со всей информацией всех пользователей в приложении, </w:t>
+      </w:r>
+      <w:proofErr w:type="gramStart"/>
+      <w:r>
+        <w:rPr>
+          <w:rFonts w:ascii="Times New Roman" w:hAnsi="Times New Roman" w:cs="Times New Roman"/>
+          <w:sz w:val="28"/>
+          <w:szCs w:val="28"/>
+        </w:rPr>
+        <w:t>через админ</w:t>
+      </w:r>
+      <w:proofErr w:type="gramEnd"/>
+      <w:r>
+        <w:rPr>
+          <w:rFonts w:ascii="Times New Roman" w:hAnsi="Times New Roman" w:cs="Times New Roman"/>
+          <w:sz w:val="28"/>
+          <w:szCs w:val="28"/>
+        </w:rPr>
+        <w:t>–панель.</w:t>
       </w:r>
     </w:p>
     <w:p>
@@ -473,18 +616,35 @@
           <w:b/>
           <w:bCs/>
           <w:sz w:val="28"/>
-          <w:lang w:val="ru-US"/>
-        </w:rPr>
-      </w:pPr>
-      <w:r>
-        <w:rPr>
-          <w:rFonts w:ascii="Times New Roman" w:hAnsi="Times New Roman" w:cs="Times New Roman"/>
-          <w:b/>
-          <w:bCs/>
-          <w:sz w:val="28"/>
-          <w:lang w:val="ru-US"/>
-        </w:rPr>
-        <w:t>слайд:</w:t>
+          <w:lang w:val="en-US"/>
+        </w:rPr>
+      </w:pPr>
+      <w:r>
+        <w:rPr>
+          <w:rFonts w:ascii="Times New Roman" w:hAnsi="Times New Roman" w:cs="Times New Roman"/>
+          <w:b/>
+          <w:bCs/>
+          <w:sz w:val="28"/>
+        </w:rPr>
+        <w:t>с</w:t>
+      </w:r>
+      <w:r>
+        <w:rPr>
+          <w:rFonts w:ascii="Times New Roman" w:hAnsi="Times New Roman" w:cs="Times New Roman"/>
+          <w:b/>
+          <w:bCs/>
+          <w:sz w:val="28"/>
+        </w:rPr>
+        <w:t>лайд</w:t>
+      </w:r>
+      <w:r>
+        <w:rPr>
+          <w:rFonts w:ascii="Times New Roman" w:hAnsi="Times New Roman" w:cs="Times New Roman"/>
+          <w:b/>
+          <w:bCs/>
+          <w:sz w:val="28"/>
+        </w:rPr>
+        <w:t>:</w:t>
       </w:r>
     </w:p>
     <w:p>
@@ -494,22 +654,43 @@
         <w:jc w:val="both"/>
         <w:rPr>
           <w:rFonts w:ascii="Times New Roman" w:hAnsi="Times New Roman" w:cs="Times New Roman"/>
-        </w:rPr>
-      </w:pPr>
-      <w:r>
-        <w:rPr>
-          <w:rFonts w:ascii="Times New Roman" w:hAnsi="Times New Roman" w:cs="Times New Roman"/>
-          <w:sz w:val="28"/>
-          <w:szCs w:val="28"/>
-        </w:rPr>
-        <w:lastRenderedPageBreak/>
-        <w:t>На этом слайде представлен</w:t>
-      </w:r>
-      <w:r>
-        <w:rPr>
-          <w:rFonts w:ascii="Times New Roman" w:hAnsi="Times New Roman" w:cs="Times New Roman"/>
-          <w:sz w:val="28"/>
-          <w:szCs w:val="28"/>
+          <w:sz w:val="28"/>
+        </w:rPr>
+      </w:pPr>
+      <w:r>
+        <w:rPr>
+          <w:rFonts w:ascii="Times New Roman" w:hAnsi="Times New Roman" w:cs="Times New Roman"/>
+          <w:sz w:val="28"/>
+        </w:rPr>
+        <w:t xml:space="preserve">Разработка мобильного приложения осуществляется на языке программирования </w:t>
+      </w:r>
+      <w:r>
+        <w:rPr>
+          <w:rFonts w:ascii="Times New Roman" w:hAnsi="Times New Roman" w:cs="Times New Roman"/>
+          <w:sz w:val="28"/>
+          <w:lang w:val="en-US"/>
+        </w:rPr>
+        <w:t>Kotlin</w:t>
+      </w:r>
+      <w:r>
+        <w:rPr>
+          <w:rFonts w:ascii="Times New Roman" w:hAnsi="Times New Roman" w:cs="Times New Roman"/>
+          <w:sz w:val="28"/>
+        </w:rPr>
+        <w:t xml:space="preserve"> в </w:t>
+      </w:r>
+      <w:r>
+        <w:rPr>
+          <w:rFonts w:ascii="Times New Roman" w:hAnsi="Times New Roman" w:cs="Times New Roman"/>
+          <w:sz w:val="28"/>
+          <w:lang w:val="en-US"/>
+        </w:rPr>
+        <w:t>Android</w:t>
+      </w:r>
+      <w:r>
+        <w:rPr>
+          <w:rFonts w:ascii="Times New Roman" w:hAnsi="Times New Roman" w:cs="Times New Roman"/>
+          <w:sz w:val="28"/>
         </w:rPr>
         <w:t xml:space="preserve"> </w:t>
       </w:r>
@@ -517,153 +698,176 @@
         <w:rPr>
           <w:rFonts w:ascii="Times New Roman" w:hAnsi="Times New Roman" w:cs="Times New Roman"/>
           <w:sz w:val="28"/>
-          <w:szCs w:val="28"/>
-        </w:rPr>
-        <w:t>аналог</w:t>
-      </w:r>
-      <w:r>
-        <w:rPr>
-          <w:rFonts w:ascii="Times New Roman" w:hAnsi="Times New Roman" w:cs="Times New Roman"/>
-          <w:sz w:val="28"/>
-          <w:szCs w:val="28"/>
-        </w:rPr>
-        <w:t xml:space="preserve"> АСОМИ. АСОМИ – </w:t>
-      </w:r>
-      <w:r>
-        <w:rPr>
-          <w:rFonts w:ascii="Times New Roman" w:hAnsi="Times New Roman" w:cs="Times New Roman"/>
-          <w:sz w:val="28"/>
-          <w:szCs w:val="28"/>
-        </w:rPr>
-        <w:t>это</w:t>
-      </w:r>
-      <w:r>
-        <w:rPr>
-          <w:rFonts w:ascii="Times New Roman" w:hAnsi="Times New Roman" w:cs="Times New Roman"/>
-          <w:sz w:val="28"/>
-          <w:szCs w:val="28"/>
-        </w:rPr>
-        <w:t xml:space="preserve"> </w:t>
-      </w:r>
-      <w:r>
-        <w:rPr>
-          <w:rFonts w:ascii="Times New Roman" w:hAnsi="Times New Roman" w:cs="Times New Roman"/>
-          <w:sz w:val="28"/>
-          <w:szCs w:val="28"/>
-        </w:rPr>
-        <w:t>программное обеспечение метрологии, разработанное для</w:t>
-      </w:r>
-      <w:r>
-        <w:rPr>
-          <w:rFonts w:ascii="Times New Roman" w:hAnsi="Times New Roman" w:cs="Times New Roman"/>
-          <w:sz w:val="28"/>
-          <w:szCs w:val="28"/>
-        </w:rPr>
-        <w:t xml:space="preserve"> </w:t>
-      </w:r>
-      <w:r>
-        <w:rPr>
-          <w:rFonts w:ascii="Times New Roman" w:hAnsi="Times New Roman" w:cs="Times New Roman"/>
-          <w:sz w:val="28"/>
-          <w:szCs w:val="28"/>
-        </w:rPr>
-        <w:t>автоматизации</w:t>
-      </w:r>
-      <w:r>
-        <w:rPr>
-          <w:rFonts w:ascii="Times New Roman" w:hAnsi="Times New Roman" w:cs="Times New Roman"/>
-          <w:sz w:val="28"/>
-          <w:szCs w:val="28"/>
-        </w:rPr>
-        <w:t xml:space="preserve"> </w:t>
-      </w:r>
-      <w:r>
-        <w:rPr>
-          <w:rFonts w:ascii="Times New Roman" w:hAnsi="Times New Roman" w:cs="Times New Roman"/>
-          <w:sz w:val="28"/>
-          <w:szCs w:val="28"/>
-        </w:rPr>
-        <w:t>деятельности</w:t>
-      </w:r>
-      <w:r>
-        <w:rPr>
-          <w:rFonts w:ascii="Times New Roman" w:hAnsi="Times New Roman" w:cs="Times New Roman"/>
-          <w:sz w:val="28"/>
-          <w:szCs w:val="28"/>
-        </w:rPr>
-        <w:t xml:space="preserve"> </w:t>
-      </w:r>
-      <w:r>
-        <w:rPr>
-          <w:rFonts w:ascii="Times New Roman" w:hAnsi="Times New Roman" w:cs="Times New Roman"/>
-          <w:sz w:val="28"/>
-          <w:szCs w:val="28"/>
-        </w:rPr>
-        <w:t>метрологических</w:t>
-      </w:r>
-      <w:r>
-        <w:rPr>
-          <w:rFonts w:ascii="Times New Roman" w:hAnsi="Times New Roman" w:cs="Times New Roman"/>
-          <w:sz w:val="28"/>
-          <w:szCs w:val="28"/>
-        </w:rPr>
-        <w:t xml:space="preserve"> </w:t>
-      </w:r>
-      <w:r>
-        <w:rPr>
-          <w:rFonts w:ascii="Times New Roman" w:hAnsi="Times New Roman" w:cs="Times New Roman"/>
-          <w:sz w:val="28"/>
-          <w:szCs w:val="28"/>
-        </w:rPr>
-        <w:t>служб</w:t>
-      </w:r>
-      <w:r>
-        <w:rPr>
-          <w:rFonts w:ascii="Times New Roman" w:hAnsi="Times New Roman" w:cs="Times New Roman"/>
-          <w:sz w:val="28"/>
-          <w:szCs w:val="28"/>
-        </w:rPr>
-        <w:t xml:space="preserve"> и</w:t>
-      </w:r>
-      <w:r>
-        <w:rPr>
-          <w:rFonts w:ascii="Times New Roman" w:hAnsi="Times New Roman" w:cs="Times New Roman"/>
-          <w:sz w:val="28"/>
-          <w:szCs w:val="28"/>
-        </w:rPr>
-        <w:t xml:space="preserve"> предприятий</w:t>
-      </w:r>
-      <w:r>
-        <w:rPr>
-          <w:rFonts w:ascii="Times New Roman" w:hAnsi="Times New Roman" w:cs="Times New Roman"/>
-          <w:sz w:val="28"/>
-          <w:szCs w:val="28"/>
-        </w:rPr>
-        <w:t xml:space="preserve">. </w:t>
-      </w:r>
-      <w:r>
-        <w:rPr>
-          <w:rFonts w:ascii="Times New Roman" w:hAnsi="Times New Roman" w:cs="Times New Roman"/>
-          <w:sz w:val="28"/>
-          <w:szCs w:val="28"/>
-        </w:rPr>
-        <w:t>Главный недостаток — это то</w:t>
-      </w:r>
-      <w:r>
-        <w:rPr>
-          <w:rFonts w:ascii="Times New Roman" w:hAnsi="Times New Roman" w:cs="Times New Roman"/>
-          <w:sz w:val="28"/>
-          <w:szCs w:val="28"/>
-        </w:rPr>
-        <w:t xml:space="preserve">, что приложение не является </w:t>
-      </w:r>
-      <w:r>
-        <w:rPr>
-          <w:rFonts w:ascii="Times New Roman" w:hAnsi="Times New Roman" w:cs="Times New Roman"/>
-          <w:sz w:val="28"/>
-          <w:szCs w:val="28"/>
-        </w:rPr>
-        <w:t>мобильным.</w:t>
+          <w:lang w:val="en-US"/>
+        </w:rPr>
+        <w:t>Studio</w:t>
+      </w:r>
+      <w:r>
+        <w:rPr>
+          <w:rFonts w:ascii="Times New Roman" w:hAnsi="Times New Roman" w:cs="Times New Roman"/>
+          <w:sz w:val="28"/>
+        </w:rPr>
+        <w:t xml:space="preserve">, для серверной части выбран </w:t>
+      </w:r>
+      <w:r>
+        <w:rPr>
+          <w:rFonts w:ascii="Times New Roman" w:hAnsi="Times New Roman" w:cs="Times New Roman"/>
+          <w:sz w:val="28"/>
+          <w:lang w:val="en-US"/>
+        </w:rPr>
+        <w:t>Python</w:t>
+      </w:r>
+      <w:r>
+        <w:rPr>
+          <w:rFonts w:ascii="Times New Roman" w:hAnsi="Times New Roman" w:cs="Times New Roman"/>
+          <w:sz w:val="28"/>
+        </w:rPr>
+        <w:t xml:space="preserve">, в роле СУБД – </w:t>
+      </w:r>
+      <w:r>
+        <w:rPr>
+          <w:rFonts w:ascii="Times New Roman" w:hAnsi="Times New Roman" w:cs="Times New Roman"/>
+          <w:sz w:val="28"/>
+          <w:lang w:val="en-US"/>
+        </w:rPr>
+        <w:t>PostgreSQL</w:t>
+      </w:r>
+      <w:r>
+        <w:rPr>
+          <w:rFonts w:ascii="Times New Roman" w:hAnsi="Times New Roman" w:cs="Times New Roman"/>
+          <w:sz w:val="28"/>
+        </w:rPr>
+        <w:t xml:space="preserve">, приложение разворачивается через </w:t>
+      </w:r>
+      <w:r>
+        <w:rPr>
+          <w:rFonts w:ascii="Times New Roman" w:hAnsi="Times New Roman" w:cs="Times New Roman"/>
+          <w:sz w:val="28"/>
+          <w:lang w:val="en-US"/>
+        </w:rPr>
+        <w:t>Docker</w:t>
+      </w:r>
+      <w:r>
+        <w:rPr>
+          <w:rFonts w:ascii="Times New Roman" w:hAnsi="Times New Roman" w:cs="Times New Roman"/>
+          <w:sz w:val="28"/>
+        </w:rPr>
+        <w:t>.</w:t>
+      </w:r>
+    </w:p>
+    <w:p>
+      <w:pPr>
+        <w:pStyle w:val="a4"/>
+        <w:numPr>
+          <w:ilvl w:val="0"/>
+          <w:numId w:val="4"/>
+        </w:numPr>
+        <w:spacing w:line="360" w:lineRule="auto"/>
+        <w:rPr>
+          <w:rFonts w:ascii="Times New Roman" w:hAnsi="Times New Roman" w:cs="Times New Roman"/>
+          <w:b/>
+          <w:bCs/>
+          <w:sz w:val="28"/>
+        </w:rPr>
+      </w:pPr>
+      <w:r>
+        <w:rPr>
+          <w:rFonts w:ascii="Times New Roman" w:hAnsi="Times New Roman" w:cs="Times New Roman"/>
+          <w:b/>
+          <w:bCs/>
+          <w:sz w:val="28"/>
+        </w:rPr>
+        <w:t>слайд:</w:t>
+      </w:r>
+    </w:p>
+    <w:p>
+      <w:pPr>
+        <w:pStyle w:val="a4"/>
+        <w:spacing w:after="0" w:line="360" w:lineRule="auto"/>
+        <w:ind w:left="0" w:firstLine="709"/>
+        <w:jc w:val="both"/>
+        <w:rPr>
+          <w:rFonts w:ascii="Times New Roman" w:hAnsi="Times New Roman" w:cs="Times New Roman"/>
+          <w:sz w:val="28"/>
+        </w:rPr>
+      </w:pPr>
+      <w:r>
+        <w:rPr>
+          <w:rFonts w:ascii="Times New Roman" w:hAnsi="Times New Roman" w:cs="Times New Roman"/>
+          <w:sz w:val="28"/>
+        </w:rPr>
+        <w:t>Этот слайд описывает диаграмму деятельности входа в систему, пользователь должен ввести данные, а сервер даст ответ поль</w:t>
+      </w:r>
+      <w:r>
+        <w:rPr>
+          <w:rFonts w:ascii="Times New Roman" w:hAnsi="Times New Roman" w:cs="Times New Roman"/>
+          <w:sz w:val="28"/>
+        </w:rPr>
+        <w:t>зователю. Выводя ошибку или давая доступ к основному функционалу.</w:t>
+      </w:r>
+    </w:p>
+    <w:p>
+      <w:pPr>
+        <w:pStyle w:val="a4"/>
+        <w:numPr>
+          <w:ilvl w:val="0"/>
+          <w:numId w:val="4"/>
+        </w:numPr>
+        <w:spacing w:line="360" w:lineRule="auto"/>
+        <w:rPr>
+          <w:rFonts w:ascii="Times New Roman" w:hAnsi="Times New Roman" w:cs="Times New Roman"/>
+          <w:b/>
+          <w:bCs/>
+          <w:sz w:val="28"/>
+        </w:rPr>
+      </w:pPr>
+      <w:r>
+        <w:rPr>
+          <w:rFonts w:ascii="Times New Roman" w:hAnsi="Times New Roman" w:cs="Times New Roman"/>
+          <w:b/>
+          <w:bCs/>
+          <w:sz w:val="28"/>
+        </w:rPr>
+        <w:t>слайд:</w:t>
+      </w:r>
+    </w:p>
+    <w:p>
+      <w:pPr>
+        <w:spacing w:after="0" w:line="360" w:lineRule="auto"/>
+        <w:ind w:firstLine="709"/>
+        <w:jc w:val="both"/>
+        <w:rPr>
+          <w:rFonts w:ascii="Times New Roman" w:hAnsi="Times New Roman" w:cs="Times New Roman"/>
+          <w:sz w:val="28"/>
+        </w:rPr>
+      </w:pPr>
+      <w:r>
+        <w:rPr>
+          <w:rFonts w:ascii="Times New Roman" w:hAnsi="Times New Roman" w:cs="Times New Roman"/>
+          <w:sz w:val="28"/>
+        </w:rPr>
+        <w:t>На этом слайде представлена диагр</w:t>
+      </w:r>
+      <w:r>
+        <w:rPr>
+          <w:rFonts w:ascii="Times New Roman" w:hAnsi="Times New Roman" w:cs="Times New Roman"/>
+          <w:sz w:val="28"/>
+        </w:rPr>
+        <w:t>а</w:t>
+      </w:r>
+      <w:r>
+        <w:rPr>
+          <w:rFonts w:ascii="Times New Roman" w:hAnsi="Times New Roman" w:cs="Times New Roman"/>
+          <w:sz w:val="28"/>
+        </w:rPr>
+        <w:t>мма деятельности добавления оборудования</w:t>
+      </w:r>
+      <w:r>
+        <w:rPr>
+          <w:rFonts w:ascii="Times New Roman" w:hAnsi="Times New Roman" w:cs="Times New Roman"/>
+          <w:sz w:val="28"/>
+        </w:rPr>
+        <w:t>. От пользователя требуется нажать на кнопку добавить оборудование, ввести информацию об оборудовании и нажать кнопку подтверждения на клавиатуре. Сервер обработает данные и либо обновит список оборудования, либо выведет ошибку.</w:t>
       </w:r>
     </w:p>
     <w:p>
@@ -679,27 +883,16 @@
           <w:b/>
           <w:bCs/>
           <w:sz w:val="28"/>
-          <w:lang w:val="en-US"/>
-        </w:rPr>
-      </w:pPr>
-      <w:r>
-        <w:rPr>
-          <w:rFonts w:ascii="Times New Roman" w:hAnsi="Times New Roman" w:cs="Times New Roman"/>
-          <w:b/>
-          <w:bCs/>
-          <w:sz w:val="28"/>
-        </w:rPr>
-        <w:t>слайд</w:t>
-      </w:r>
-      <w:r>
-        <w:rPr>
-          <w:rFonts w:ascii="Times New Roman" w:hAnsi="Times New Roman" w:cs="Times New Roman"/>
-          <w:b/>
-          <w:bCs/>
-          <w:sz w:val="28"/>
-          <w:lang w:val="en-US"/>
-        </w:rPr>
-        <w:t>:</w:t>
+        </w:rPr>
+      </w:pPr>
+      <w:r>
+        <w:rPr>
+          <w:rFonts w:ascii="Times New Roman" w:hAnsi="Times New Roman" w:cs="Times New Roman"/>
+          <w:b/>
+          <w:bCs/>
+          <w:sz w:val="28"/>
+        </w:rPr>
+        <w:t xml:space="preserve"> слайд: </w:t>
       </w:r>
     </w:p>
     <w:p>
@@ -717,230 +910,46 @@
           <w:rFonts w:ascii="Times New Roman" w:hAnsi="Times New Roman" w:cs="Times New Roman"/>
           <w:sz w:val="28"/>
         </w:rPr>
-        <w:t xml:space="preserve">Разработка мобильного приложения осуществляется на языке программирования </w:t>
-      </w:r>
-      <w:r>
-        <w:rPr>
-          <w:rFonts w:ascii="Times New Roman" w:hAnsi="Times New Roman" w:cs="Times New Roman"/>
-          <w:sz w:val="28"/>
-          <w:lang w:val="en-US"/>
-        </w:rPr>
-        <w:t>Kotlin</w:t>
-      </w:r>
-      <w:r>
-        <w:rPr>
-          <w:rFonts w:ascii="Times New Roman" w:hAnsi="Times New Roman" w:cs="Times New Roman"/>
-          <w:sz w:val="28"/>
-        </w:rPr>
-        <w:t xml:space="preserve"> в </w:t>
-      </w:r>
-      <w:r>
-        <w:rPr>
-          <w:rFonts w:ascii="Times New Roman" w:hAnsi="Times New Roman" w:cs="Times New Roman"/>
-          <w:sz w:val="28"/>
-          <w:lang w:val="en-US"/>
-        </w:rPr>
-        <w:t>Android</w:t>
-      </w:r>
-      <w:r>
-        <w:rPr>
-          <w:rFonts w:ascii="Times New Roman" w:hAnsi="Times New Roman" w:cs="Times New Roman"/>
-          <w:sz w:val="28"/>
-        </w:rPr>
-        <w:t xml:space="preserve"> </w:t>
-      </w:r>
-      <w:r>
-        <w:rPr>
-          <w:rFonts w:ascii="Times New Roman" w:hAnsi="Times New Roman" w:cs="Times New Roman"/>
-          <w:sz w:val="28"/>
-          <w:lang w:val="en-US"/>
-        </w:rPr>
-        <w:t>Studio</w:t>
-      </w:r>
-      <w:r>
-        <w:rPr>
-          <w:rFonts w:ascii="Times New Roman" w:hAnsi="Times New Roman" w:cs="Times New Roman"/>
-          <w:sz w:val="28"/>
-        </w:rPr>
-        <w:t xml:space="preserve">, для серверной части выбран </w:t>
-      </w:r>
-      <w:r>
-        <w:rPr>
-          <w:rFonts w:ascii="Times New Roman" w:hAnsi="Times New Roman" w:cs="Times New Roman"/>
-          <w:sz w:val="28"/>
-          <w:lang w:val="en-US"/>
-        </w:rPr>
-        <w:t>Python</w:t>
-      </w:r>
-      <w:r>
-        <w:rPr>
-          <w:rFonts w:ascii="Times New Roman" w:hAnsi="Times New Roman" w:cs="Times New Roman"/>
-          <w:sz w:val="28"/>
-        </w:rPr>
-        <w:t xml:space="preserve">, в роле СУБД – </w:t>
-      </w:r>
-      <w:r>
-        <w:rPr>
-          <w:rFonts w:ascii="Times New Roman" w:hAnsi="Times New Roman" w:cs="Times New Roman"/>
-          <w:sz w:val="28"/>
-          <w:lang w:val="en-US"/>
-        </w:rPr>
-        <w:t>SQLite</w:t>
-      </w:r>
-      <w:r>
-        <w:rPr>
-          <w:rFonts w:ascii="Times New Roman" w:hAnsi="Times New Roman" w:cs="Times New Roman"/>
-          <w:sz w:val="28"/>
-        </w:rPr>
-        <w:t>.</w:t>
-      </w:r>
-    </w:p>
-    <w:p>
-      <w:pPr>
-        <w:pStyle w:val="a4"/>
-        <w:numPr>
-          <w:ilvl w:val="0"/>
-          <w:numId w:val="4"/>
-        </w:numPr>
-        <w:spacing w:line="360" w:lineRule="auto"/>
-        <w:rPr>
-          <w:rFonts w:ascii="Times New Roman" w:hAnsi="Times New Roman" w:cs="Times New Roman"/>
-          <w:b/>
-          <w:bCs/>
-          <w:sz w:val="28"/>
-        </w:rPr>
-      </w:pPr>
-      <w:r>
-        <w:rPr>
-          <w:rFonts w:ascii="Times New Roman" w:hAnsi="Times New Roman" w:cs="Times New Roman"/>
-          <w:b/>
-          <w:bCs/>
-          <w:sz w:val="28"/>
-        </w:rPr>
-        <w:t>слайд:</w:t>
-      </w:r>
-    </w:p>
-    <w:p>
-      <w:pPr>
-        <w:pStyle w:val="a4"/>
-        <w:spacing w:after="0" w:line="360" w:lineRule="auto"/>
-        <w:ind w:left="0" w:firstLine="709"/>
-        <w:jc w:val="both"/>
-        <w:rPr>
-          <w:rFonts w:ascii="Times New Roman" w:hAnsi="Times New Roman" w:cs="Times New Roman"/>
-          <w:sz w:val="28"/>
-        </w:rPr>
-      </w:pPr>
-      <w:r>
-        <w:rPr>
-          <w:rFonts w:ascii="Times New Roman" w:hAnsi="Times New Roman" w:cs="Times New Roman"/>
-          <w:sz w:val="28"/>
-        </w:rPr>
-        <w:t>Функциональные возможности делятся на 2 пользователя</w:t>
-      </w:r>
-      <w:r>
-        <w:rPr>
-          <w:rFonts w:ascii="Times New Roman" w:hAnsi="Times New Roman" w:cs="Times New Roman"/>
-          <w:sz w:val="28"/>
-        </w:rPr>
-        <w:t xml:space="preserve"> простого пользователя и администратора.</w:t>
-      </w:r>
-    </w:p>
-    <w:p>
-      <w:pPr>
-        <w:pStyle w:val="a4"/>
-        <w:spacing w:after="0" w:line="360" w:lineRule="auto"/>
-        <w:ind w:left="0" w:firstLine="709"/>
-        <w:jc w:val="both"/>
-        <w:rPr>
-          <w:rFonts w:ascii="Times New Roman" w:hAnsi="Times New Roman" w:cs="Times New Roman"/>
-          <w:sz w:val="28"/>
-        </w:rPr>
-      </w:pPr>
-      <w:r>
-        <w:rPr>
-          <w:rFonts w:ascii="Times New Roman" w:hAnsi="Times New Roman" w:cs="Times New Roman"/>
-          <w:sz w:val="28"/>
-        </w:rPr>
-        <w:t xml:space="preserve">Основные функциональные возможностями у пользователя </w:t>
-      </w:r>
-      <w:r>
-        <w:rPr>
-          <w:rFonts w:ascii="Times New Roman" w:hAnsi="Times New Roman" w:cs="Times New Roman"/>
-          <w:sz w:val="28"/>
-        </w:rPr>
-        <w:t>–</w:t>
-      </w:r>
-      <w:r>
-        <w:rPr>
-          <w:rFonts w:ascii="Times New Roman" w:hAnsi="Times New Roman" w:cs="Times New Roman"/>
-          <w:sz w:val="28"/>
-        </w:rPr>
-        <w:t xml:space="preserve"> эт</w:t>
-      </w:r>
-      <w:r>
-        <w:rPr>
-          <w:rFonts w:ascii="Times New Roman" w:hAnsi="Times New Roman" w:cs="Times New Roman"/>
-          <w:sz w:val="28"/>
-        </w:rPr>
-        <w:t>о просмотр данных по метрологическому оборудованию, а у администратора – это добавления и вывод из эксплуатации оборудования.</w:t>
-      </w:r>
-    </w:p>
-    <w:p>
-      <w:pPr>
-        <w:pStyle w:val="a4"/>
-        <w:numPr>
-          <w:ilvl w:val="0"/>
-          <w:numId w:val="4"/>
-        </w:numPr>
-        <w:spacing w:line="360" w:lineRule="auto"/>
-        <w:rPr>
-          <w:rFonts w:ascii="Times New Roman" w:hAnsi="Times New Roman" w:cs="Times New Roman"/>
-          <w:b/>
-          <w:bCs/>
-          <w:sz w:val="28"/>
-        </w:rPr>
-      </w:pPr>
-      <w:r>
-        <w:rPr>
-          <w:rFonts w:ascii="Times New Roman" w:hAnsi="Times New Roman" w:cs="Times New Roman"/>
-          <w:b/>
-          <w:bCs/>
-          <w:sz w:val="28"/>
-        </w:rPr>
-        <w:t>слайд:</w:t>
-      </w:r>
-    </w:p>
-    <w:p>
-      <w:pPr>
-        <w:spacing w:after="0" w:line="360" w:lineRule="auto"/>
-        <w:ind w:firstLine="709"/>
-        <w:jc w:val="both"/>
-        <w:rPr>
-          <w:rFonts w:ascii="Times New Roman" w:hAnsi="Times New Roman" w:cs="Times New Roman"/>
-          <w:sz w:val="28"/>
-        </w:rPr>
-      </w:pPr>
-      <w:r>
-        <w:rPr>
-          <w:rFonts w:ascii="Times New Roman" w:hAnsi="Times New Roman" w:cs="Times New Roman"/>
-          <w:sz w:val="28"/>
-        </w:rPr>
-        <w:t xml:space="preserve">База данных состоит из 8 таблиц, большая часть которых хранит информацию об оборудовании и 2 таблицы хранят данные об аттестации и проверки </w:t>
-      </w:r>
-      <w:r>
-        <w:rPr>
-          <w:rFonts w:ascii="Times New Roman" w:hAnsi="Times New Roman" w:cs="Times New Roman"/>
-          <w:sz w:val="28"/>
-        </w:rPr>
-        <w:t>оборудования</w:t>
-      </w:r>
-      <w:r>
-        <w:rPr>
-          <w:rFonts w:ascii="Times New Roman" w:hAnsi="Times New Roman" w:cs="Times New Roman"/>
-          <w:sz w:val="28"/>
-        </w:rPr>
-        <w:t>.</w:t>
+        <w:t>Первая диаграмма последовательностей описывает более детально добавления оборудования, как программные блоки функционируют между собой.</w:t>
+      </w:r>
+      <w:r>
+        <w:rPr>
+          <w:rFonts w:ascii="Times New Roman" w:hAnsi="Times New Roman" w:cs="Times New Roman"/>
+          <w:sz w:val="28"/>
+        </w:rPr>
+        <w:t xml:space="preserve"> Сотрудник отправляет запрос на добавление оборудование с определённым именем. Клиент отправляет запрос на сервер, сервер </w:t>
+      </w:r>
+      <w:proofErr w:type="spellStart"/>
+      <w:r>
+        <w:rPr>
+          <w:rFonts w:ascii="Times New Roman" w:hAnsi="Times New Roman" w:cs="Times New Roman"/>
+          <w:sz w:val="28"/>
+        </w:rPr>
+        <w:t>валидирует</w:t>
+      </w:r>
+      <w:proofErr w:type="spellEnd"/>
+      <w:r>
+        <w:rPr>
+          <w:rFonts w:ascii="Times New Roman" w:hAnsi="Times New Roman" w:cs="Times New Roman"/>
+          <w:sz w:val="28"/>
+        </w:rPr>
+        <w:t xml:space="preserve"> данные и в случае успеха добавляет их в базу, а потом возвращает ответ клиенту, он в свою очередь </w:t>
+      </w:r>
+      <w:proofErr w:type="spellStart"/>
+      <w:r>
+        <w:rPr>
+          <w:rFonts w:ascii="Times New Roman" w:hAnsi="Times New Roman" w:cs="Times New Roman"/>
+          <w:sz w:val="28"/>
+        </w:rPr>
+        <w:t>отрисовывает</w:t>
+      </w:r>
+      <w:proofErr w:type="spellEnd"/>
+      <w:r>
+        <w:rPr>
+          <w:rFonts w:ascii="Times New Roman" w:hAnsi="Times New Roman" w:cs="Times New Roman"/>
+          <w:sz w:val="28"/>
+        </w:rPr>
+        <w:t xml:space="preserve"> список оборудования.</w:t>
       </w:r>
     </w:p>
     <w:p>
@@ -965,7 +974,7 @@
           <w:bCs/>
           <w:sz w:val="28"/>
         </w:rPr>
-        <w:t xml:space="preserve"> слайд: </w:t>
+        <w:t xml:space="preserve"> слайд</w:t>
       </w:r>
     </w:p>
     <w:p>
@@ -983,21 +992,38 @@
           <w:rFonts w:ascii="Times New Roman" w:hAnsi="Times New Roman" w:cs="Times New Roman"/>
           <w:sz w:val="28"/>
         </w:rPr>
-        <w:t xml:space="preserve">На данной диаграмме последовательностей </w:t>
-      </w:r>
-      <w:r>
-        <w:rPr>
-          <w:rFonts w:ascii="Times New Roman" w:hAnsi="Times New Roman" w:cs="Times New Roman"/>
-          <w:sz w:val="28"/>
-        </w:rPr>
-        <w:t>видно,</w:t>
-      </w:r>
-      <w:r>
-        <w:rPr>
-          <w:rFonts w:ascii="Times New Roman" w:hAnsi="Times New Roman" w:cs="Times New Roman"/>
-          <w:sz w:val="28"/>
-        </w:rPr>
-        <w:t xml:space="preserve"> как пользователь получает все данные обо всём доступном ему оборудовании</w:t>
+        <w:lastRenderedPageBreak/>
+        <w:t>Вторая диаграмма описывает прецедент удаления оборудования.</w:t>
+      </w:r>
+      <w:r>
+        <w:rPr>
+          <w:rFonts w:ascii="Times New Roman" w:hAnsi="Times New Roman" w:cs="Times New Roman"/>
+          <w:sz w:val="28"/>
+        </w:rPr>
+        <w:t xml:space="preserve"> </w:t>
+      </w:r>
+      <w:r>
+        <w:rPr>
+          <w:rFonts w:ascii="Times New Roman" w:hAnsi="Times New Roman" w:cs="Times New Roman"/>
+          <w:sz w:val="28"/>
+        </w:rPr>
+        <w:t xml:space="preserve">Сотрудник нажимает у определённого оборудования кнопку удалить, клиент отправляет запрос на сервер. Сервер удаляет данные и возвращает ответ клиенту. Он </w:t>
+      </w:r>
+      <w:proofErr w:type="spellStart"/>
+      <w:r>
+        <w:rPr>
+          <w:rFonts w:ascii="Times New Roman" w:hAnsi="Times New Roman" w:cs="Times New Roman"/>
+          <w:sz w:val="28"/>
+        </w:rPr>
+        <w:t>отрисовывает</w:t>
+      </w:r>
+      <w:proofErr w:type="spellEnd"/>
+      <w:r>
+        <w:rPr>
+          <w:rFonts w:ascii="Times New Roman" w:hAnsi="Times New Roman" w:cs="Times New Roman"/>
+          <w:sz w:val="28"/>
+        </w:rPr>
+        <w:t xml:space="preserve"> новый список оборудования.</w:t>
       </w:r>
     </w:p>
     <w:p>
@@ -1022,7 +1048,7 @@
           <w:bCs/>
           <w:sz w:val="28"/>
         </w:rPr>
-        <w:t xml:space="preserve"> слайд</w:t>
+        <w:t xml:space="preserve"> слайд </w:t>
       </w:r>
     </w:p>
     <w:p>
@@ -1040,7 +1066,7 @@
           <w:rFonts w:ascii="Times New Roman" w:hAnsi="Times New Roman" w:cs="Times New Roman"/>
           <w:sz w:val="28"/>
         </w:rPr>
-        <w:t xml:space="preserve">Архитектура представляет из себя 3 блока. Мобильное приложение, </w:t>
+        <w:t xml:space="preserve">Последняя диаграмма последовательностей представляет прецедент генерации </w:t>
       </w:r>
       <w:r>
         <w:rPr>
@@ -1048,39 +1074,612 @@
           <w:sz w:val="28"/>
           <w:lang w:val="en-US"/>
         </w:rPr>
-        <w:t>API</w:t>
-      </w:r>
-      <w:r>
-        <w:rPr>
-          <w:rFonts w:ascii="Times New Roman" w:hAnsi="Times New Roman" w:cs="Times New Roman"/>
-          <w:sz w:val="28"/>
-        </w:rPr>
-        <w:t xml:space="preserve"> для обработки запросов к базе данных и саму базу данных.</w:t>
+        <w:t>QR</w:t>
+      </w:r>
+      <w:r>
+        <w:rPr>
+          <w:rFonts w:ascii="Times New Roman" w:hAnsi="Times New Roman" w:cs="Times New Roman"/>
+          <w:sz w:val="28"/>
+        </w:rPr>
+        <w:t>-кода</w:t>
+      </w:r>
+      <w:r>
+        <w:rPr>
+          <w:rFonts w:ascii="Times New Roman" w:hAnsi="Times New Roman" w:cs="Times New Roman"/>
+          <w:sz w:val="28"/>
+        </w:rPr>
+        <w:t>.</w:t>
+      </w:r>
+      <w:r>
+        <w:rPr>
+          <w:rFonts w:ascii="Times New Roman" w:hAnsi="Times New Roman" w:cs="Times New Roman"/>
+          <w:sz w:val="28"/>
+        </w:rPr>
+        <w:t xml:space="preserve"> На странице добавления параметров. Сотрудник нажимает кнопку добавить оборудование и вводит слово </w:t>
+      </w:r>
+      <w:proofErr w:type="spellStart"/>
+      <w:r>
+        <w:rPr>
+          <w:rFonts w:ascii="Times New Roman" w:hAnsi="Times New Roman" w:cs="Times New Roman"/>
+          <w:sz w:val="28"/>
+          <w:lang w:val="en-US"/>
+        </w:rPr>
+        <w:t>qr</w:t>
+      </w:r>
+      <w:proofErr w:type="spellEnd"/>
+      <w:r>
+        <w:rPr>
+          <w:rFonts w:ascii="Times New Roman" w:hAnsi="Times New Roman" w:cs="Times New Roman"/>
+          <w:sz w:val="28"/>
+        </w:rPr>
+        <w:t xml:space="preserve">. После чего </w:t>
+      </w:r>
+      <w:r>
+        <w:rPr>
+          <w:rFonts w:ascii="Times New Roman" w:hAnsi="Times New Roman" w:cs="Times New Roman"/>
+          <w:sz w:val="28"/>
+        </w:rPr>
+        <w:t xml:space="preserve">клиент запрашивает создание </w:t>
+      </w:r>
+      <w:proofErr w:type="spellStart"/>
+      <w:r>
+        <w:rPr>
+          <w:rFonts w:ascii="Times New Roman" w:hAnsi="Times New Roman" w:cs="Times New Roman"/>
+          <w:sz w:val="28"/>
+          <w:lang w:val="en-US"/>
+        </w:rPr>
+        <w:t>qr</w:t>
+      </w:r>
+      <w:proofErr w:type="spellEnd"/>
+      <w:r>
+        <w:rPr>
+          <w:rFonts w:ascii="Times New Roman" w:hAnsi="Times New Roman" w:cs="Times New Roman"/>
+          <w:sz w:val="28"/>
+        </w:rPr>
+        <w:t>-</w:t>
+      </w:r>
+      <w:r>
+        <w:rPr>
+          <w:rFonts w:ascii="Times New Roman" w:hAnsi="Times New Roman" w:cs="Times New Roman"/>
+          <w:sz w:val="28"/>
+        </w:rPr>
+        <w:t xml:space="preserve">кода. Сервер создаёт его и помещает картинку в определённую папку. В базу данных записывается путь до </w:t>
+      </w:r>
+      <w:proofErr w:type="spellStart"/>
+      <w:r>
+        <w:rPr>
+          <w:rFonts w:ascii="Times New Roman" w:hAnsi="Times New Roman" w:cs="Times New Roman"/>
+          <w:sz w:val="28"/>
+          <w:lang w:val="en-US"/>
+        </w:rPr>
+        <w:t>qr</w:t>
+      </w:r>
+      <w:proofErr w:type="spellEnd"/>
+      <w:r>
+        <w:rPr>
+          <w:rFonts w:ascii="Times New Roman" w:hAnsi="Times New Roman" w:cs="Times New Roman"/>
+          <w:sz w:val="28"/>
+        </w:rPr>
+        <w:t>-кода. Сервер возвращает ответ, клиент перерисовывает список.</w:t>
       </w:r>
     </w:p>
     <w:p>
       <w:pPr>
-        <w:pStyle w:val="a4"/>
-        <w:numPr>
-          <w:ilvl w:val="0"/>
-          <w:numId w:val="4"/>
-        </w:numPr>
         <w:spacing w:after="0" w:line="360" w:lineRule="auto"/>
-        <w:rPr>
-          <w:rFonts w:ascii="Times New Roman" w:hAnsi="Times New Roman" w:cs="Times New Roman"/>
-          <w:b/>
-          <w:bCs/>
-          <w:sz w:val="28"/>
-        </w:rPr>
-      </w:pPr>
-      <w:r>
-        <w:rPr>
-          <w:rFonts w:ascii="Times New Roman" w:hAnsi="Times New Roman" w:cs="Times New Roman"/>
-          <w:b/>
-          <w:bCs/>
-          <w:sz w:val="28"/>
-        </w:rPr>
-        <w:t xml:space="preserve"> слайд </w:t>
+        <w:ind w:left="1069"/>
+        <w:rPr>
+          <w:rFonts w:ascii="Times New Roman" w:hAnsi="Times New Roman" w:cs="Times New Roman"/>
+          <w:b/>
+          <w:bCs/>
+          <w:sz w:val="28"/>
+        </w:rPr>
+      </w:pPr>
+      <w:r>
+        <w:rPr>
+          <w:rFonts w:ascii="Times New Roman" w:hAnsi="Times New Roman" w:cs="Times New Roman"/>
+          <w:b/>
+          <w:bCs/>
+          <w:sz w:val="28"/>
+        </w:rPr>
+        <w:t xml:space="preserve">12 </w:t>
+      </w:r>
+      <w:r>
+        <w:rPr>
+          <w:rFonts w:ascii="Times New Roman" w:hAnsi="Times New Roman" w:cs="Times New Roman"/>
+          <w:b/>
+          <w:bCs/>
+          <w:sz w:val="28"/>
+        </w:rPr>
+        <w:t xml:space="preserve">слайд </w:t>
+      </w:r>
+    </w:p>
+    <w:p>
+      <w:pPr>
+        <w:spacing w:after="0" w:line="360" w:lineRule="auto"/>
+        <w:ind w:firstLine="709"/>
+        <w:jc w:val="both"/>
+        <w:rPr>
+          <w:rFonts w:ascii="Times New Roman" w:hAnsi="Times New Roman" w:cs="Times New Roman"/>
+          <w:sz w:val="28"/>
+        </w:rPr>
+      </w:pPr>
+      <w:r>
+        <w:rPr>
+          <w:rFonts w:ascii="Times New Roman" w:hAnsi="Times New Roman" w:cs="Times New Roman"/>
+          <w:sz w:val="28"/>
+        </w:rPr>
+        <w:t xml:space="preserve">На 12 слайде находится диаграмма базы данных. Она состоит из 6 таблиц. Основными из них является оборудование, параметр. группа, пользователь. Остальными 2 являются связующими. </w:t>
+      </w:r>
+    </w:p>
+    <w:p>
+      <w:pPr>
+        <w:spacing w:after="0" w:line="360" w:lineRule="auto"/>
+        <w:ind w:left="1069"/>
+        <w:rPr>
+          <w:rFonts w:ascii="Times New Roman" w:hAnsi="Times New Roman" w:cs="Times New Roman"/>
+          <w:b/>
+          <w:bCs/>
+          <w:sz w:val="28"/>
+        </w:rPr>
+      </w:pPr>
+      <w:r>
+        <w:rPr>
+          <w:rFonts w:ascii="Times New Roman" w:hAnsi="Times New Roman" w:cs="Times New Roman"/>
+          <w:b/>
+          <w:bCs/>
+          <w:sz w:val="28"/>
+        </w:rPr>
+        <w:t>1</w:t>
+      </w:r>
+      <w:r>
+        <w:rPr>
+          <w:rFonts w:ascii="Times New Roman" w:hAnsi="Times New Roman" w:cs="Times New Roman"/>
+          <w:b/>
+          <w:bCs/>
+          <w:sz w:val="28"/>
+        </w:rPr>
+        <w:t>3</w:t>
+      </w:r>
+      <w:r>
+        <w:rPr>
+          <w:rFonts w:ascii="Times New Roman" w:hAnsi="Times New Roman" w:cs="Times New Roman"/>
+          <w:b/>
+          <w:bCs/>
+          <w:sz w:val="28"/>
+        </w:rPr>
+        <w:t xml:space="preserve"> </w:t>
+      </w:r>
+      <w:r>
+        <w:rPr>
+          <w:rFonts w:ascii="Times New Roman" w:hAnsi="Times New Roman" w:cs="Times New Roman"/>
+          <w:b/>
+          <w:bCs/>
+          <w:sz w:val="28"/>
+        </w:rPr>
+        <w:t xml:space="preserve">слайд </w:t>
+      </w:r>
+    </w:p>
+    <w:p>
+      <w:pPr>
+        <w:spacing w:after="0" w:line="360" w:lineRule="auto"/>
+        <w:ind w:firstLine="709"/>
+        <w:jc w:val="both"/>
+        <w:rPr>
+          <w:rFonts w:ascii="Times New Roman" w:hAnsi="Times New Roman" w:cs="Times New Roman"/>
+          <w:sz w:val="28"/>
+        </w:rPr>
+      </w:pPr>
+      <w:r>
+        <w:rPr>
+          <w:rFonts w:ascii="Times New Roman" w:hAnsi="Times New Roman" w:cs="Times New Roman"/>
+          <w:sz w:val="28"/>
+        </w:rPr>
+        <w:t xml:space="preserve">На этом слайде расположены скриншоты приложения. Всего в приложении расположены 5 окон. </w:t>
+      </w:r>
+    </w:p>
+    <w:p>
+      <w:pPr>
+        <w:spacing w:after="0" w:line="360" w:lineRule="auto"/>
+        <w:ind w:firstLine="709"/>
+        <w:jc w:val="both"/>
+        <w:rPr>
+          <w:rFonts w:ascii="Times New Roman" w:hAnsi="Times New Roman" w:cs="Times New Roman"/>
+          <w:sz w:val="28"/>
+        </w:rPr>
+      </w:pPr>
+      <w:r>
+        <w:rPr>
+          <w:rFonts w:ascii="Times New Roman" w:hAnsi="Times New Roman" w:cs="Times New Roman"/>
+          <w:sz w:val="28"/>
+        </w:rPr>
+        <w:t>Первое из них это экран авторизации.</w:t>
+      </w:r>
+    </w:p>
+    <w:p>
+      <w:pPr>
+        <w:spacing w:after="0" w:line="360" w:lineRule="auto"/>
+        <w:ind w:firstLine="709"/>
+        <w:jc w:val="both"/>
+        <w:rPr>
+          <w:rFonts w:ascii="Times New Roman" w:hAnsi="Times New Roman" w:cs="Times New Roman"/>
+          <w:sz w:val="28"/>
+        </w:rPr>
+      </w:pPr>
+      <w:r>
+        <w:rPr>
+          <w:rFonts w:ascii="Times New Roman" w:hAnsi="Times New Roman" w:cs="Times New Roman"/>
+          <w:sz w:val="28"/>
+        </w:rPr>
+        <w:t>Второе это экран регистрации.</w:t>
+      </w:r>
+    </w:p>
+    <w:p>
+      <w:pPr>
+        <w:spacing w:after="0" w:line="360" w:lineRule="auto"/>
+        <w:ind w:firstLine="709"/>
+        <w:jc w:val="both"/>
+        <w:rPr>
+          <w:rFonts w:ascii="Times New Roman" w:hAnsi="Times New Roman" w:cs="Times New Roman"/>
+          <w:sz w:val="28"/>
+        </w:rPr>
+      </w:pPr>
+      <w:r>
+        <w:rPr>
+          <w:rFonts w:ascii="Times New Roman" w:hAnsi="Times New Roman" w:cs="Times New Roman"/>
+          <w:sz w:val="28"/>
+        </w:rPr>
+        <w:t>Третий экран – представляет функционал поиска, удаления, редактирования и добавления оборудования.</w:t>
+      </w:r>
+    </w:p>
+    <w:p>
+      <w:pPr>
+        <w:spacing w:after="0" w:line="360" w:lineRule="auto"/>
+        <w:ind w:left="1069"/>
+        <w:rPr>
+          <w:rFonts w:ascii="Times New Roman" w:hAnsi="Times New Roman" w:cs="Times New Roman"/>
+          <w:b/>
+          <w:bCs/>
+          <w:sz w:val="28"/>
+        </w:rPr>
+      </w:pPr>
+      <w:r>
+        <w:rPr>
+          <w:rFonts w:ascii="Times New Roman" w:hAnsi="Times New Roman" w:cs="Times New Roman"/>
+          <w:b/>
+          <w:bCs/>
+          <w:sz w:val="28"/>
+        </w:rPr>
+        <w:t>1</w:t>
+      </w:r>
+      <w:r>
+        <w:rPr>
+          <w:rFonts w:ascii="Times New Roman" w:hAnsi="Times New Roman" w:cs="Times New Roman"/>
+          <w:b/>
+          <w:bCs/>
+          <w:sz w:val="28"/>
+        </w:rPr>
+        <w:t>4</w:t>
+      </w:r>
+      <w:r>
+        <w:rPr>
+          <w:rFonts w:ascii="Times New Roman" w:hAnsi="Times New Roman" w:cs="Times New Roman"/>
+          <w:b/>
+          <w:bCs/>
+          <w:sz w:val="28"/>
+        </w:rPr>
+        <w:t xml:space="preserve"> </w:t>
+      </w:r>
+      <w:r>
+        <w:rPr>
+          <w:rFonts w:ascii="Times New Roman" w:hAnsi="Times New Roman" w:cs="Times New Roman"/>
+          <w:b/>
+          <w:bCs/>
+          <w:sz w:val="28"/>
+        </w:rPr>
+        <w:t xml:space="preserve">слайд </w:t>
+      </w:r>
+    </w:p>
+    <w:p>
+      <w:pPr>
+        <w:spacing w:after="0" w:line="360" w:lineRule="auto"/>
+        <w:ind w:firstLine="709"/>
+        <w:jc w:val="both"/>
+        <w:rPr>
+          <w:rFonts w:ascii="Times New Roman" w:hAnsi="Times New Roman" w:cs="Times New Roman"/>
+          <w:sz w:val="28"/>
+        </w:rPr>
+      </w:pPr>
+      <w:r>
+        <w:rPr>
+          <w:rFonts w:ascii="Times New Roman" w:hAnsi="Times New Roman" w:cs="Times New Roman"/>
+          <w:sz w:val="28"/>
+        </w:rPr>
+        <w:t>Четвёртый экран – это</w:t>
+      </w:r>
+      <w:r>
+        <w:rPr>
+          <w:rFonts w:ascii="Times New Roman" w:hAnsi="Times New Roman" w:cs="Times New Roman"/>
+          <w:sz w:val="28"/>
+        </w:rPr>
+        <w:t xml:space="preserve"> сканер </w:t>
+      </w:r>
+      <w:r>
+        <w:rPr>
+          <w:rFonts w:ascii="Times New Roman" w:hAnsi="Times New Roman" w:cs="Times New Roman"/>
+          <w:sz w:val="28"/>
+          <w:lang w:val="en-US"/>
+        </w:rPr>
+        <w:t>QR</w:t>
+      </w:r>
+      <w:r>
+        <w:rPr>
+          <w:rFonts w:ascii="Times New Roman" w:hAnsi="Times New Roman" w:cs="Times New Roman"/>
+          <w:sz w:val="28"/>
+        </w:rPr>
+        <w:t>–</w:t>
+      </w:r>
+      <w:r>
+        <w:rPr>
+          <w:rFonts w:ascii="Times New Roman" w:hAnsi="Times New Roman" w:cs="Times New Roman"/>
+          <w:sz w:val="28"/>
+        </w:rPr>
+        <w:t>кодов, который открывается если потрясти телефон на третьем экране.</w:t>
+      </w:r>
+    </w:p>
+    <w:p>
+      <w:pPr>
+        <w:spacing w:after="0" w:line="360" w:lineRule="auto"/>
+        <w:ind w:firstLine="709"/>
+        <w:jc w:val="both"/>
+        <w:rPr>
+          <w:rFonts w:ascii="Times New Roman" w:hAnsi="Times New Roman" w:cs="Times New Roman"/>
+          <w:sz w:val="28"/>
+        </w:rPr>
+      </w:pPr>
+      <w:r>
+        <w:rPr>
+          <w:rFonts w:ascii="Times New Roman" w:hAnsi="Times New Roman" w:cs="Times New Roman"/>
+          <w:sz w:val="28"/>
+        </w:rPr>
+        <w:t xml:space="preserve">И </w:t>
+      </w:r>
+      <w:r>
+        <w:rPr>
+          <w:rFonts w:ascii="Times New Roman" w:hAnsi="Times New Roman" w:cs="Times New Roman"/>
+          <w:sz w:val="28"/>
+        </w:rPr>
+        <w:t>пятый экран – это</w:t>
+      </w:r>
+      <w:r>
+        <w:rPr>
+          <w:rFonts w:ascii="Times New Roman" w:hAnsi="Times New Roman" w:cs="Times New Roman"/>
+          <w:sz w:val="28"/>
+        </w:rPr>
+        <w:t xml:space="preserve"> экран параметров оборудования. Он даёт возможность хранить </w:t>
+      </w:r>
+      <w:r>
+        <w:rPr>
+          <w:rFonts w:ascii="Times New Roman" w:hAnsi="Times New Roman" w:cs="Times New Roman"/>
+          <w:sz w:val="28"/>
+        </w:rPr>
+        <w:t>дополнительную информацию</w:t>
+      </w:r>
+      <w:r>
+        <w:rPr>
+          <w:rFonts w:ascii="Times New Roman" w:hAnsi="Times New Roman" w:cs="Times New Roman"/>
+          <w:sz w:val="28"/>
+        </w:rPr>
+        <w:t xml:space="preserve"> в виде пары ключ–значения, генерировать </w:t>
+      </w:r>
+      <w:proofErr w:type="spellStart"/>
+      <w:r>
+        <w:rPr>
+          <w:rFonts w:ascii="Times New Roman" w:hAnsi="Times New Roman" w:cs="Times New Roman"/>
+          <w:sz w:val="28"/>
+          <w:lang w:val="en-US"/>
+        </w:rPr>
+        <w:t>qr</w:t>
+      </w:r>
+      <w:proofErr w:type="spellEnd"/>
+      <w:r>
+        <w:rPr>
+          <w:rFonts w:ascii="Times New Roman" w:hAnsi="Times New Roman" w:cs="Times New Roman"/>
+          <w:sz w:val="28"/>
+        </w:rPr>
+        <w:t>–</w:t>
+      </w:r>
+      <w:r>
+        <w:rPr>
+          <w:rFonts w:ascii="Times New Roman" w:hAnsi="Times New Roman" w:cs="Times New Roman"/>
+          <w:sz w:val="28"/>
+        </w:rPr>
+        <w:t>коды, прикреплять документы</w:t>
+      </w:r>
+      <w:r>
+        <w:rPr>
+          <w:rFonts w:ascii="Times New Roman" w:hAnsi="Times New Roman" w:cs="Times New Roman"/>
+          <w:sz w:val="28"/>
+        </w:rPr>
+        <w:t xml:space="preserve"> и</w:t>
+      </w:r>
+      <w:r>
+        <w:rPr>
+          <w:rFonts w:ascii="Times New Roman" w:hAnsi="Times New Roman" w:cs="Times New Roman"/>
+          <w:sz w:val="28"/>
+        </w:rPr>
+        <w:t xml:space="preserve"> изображения. </w:t>
+      </w:r>
+    </w:p>
+    <w:p>
+      <w:pPr>
+        <w:spacing w:after="0" w:line="360" w:lineRule="auto"/>
+        <w:ind w:left="1069"/>
+        <w:rPr>
+          <w:rFonts w:ascii="Times New Roman" w:hAnsi="Times New Roman" w:cs="Times New Roman"/>
+          <w:b/>
+          <w:bCs/>
+          <w:sz w:val="28"/>
+        </w:rPr>
+      </w:pPr>
+      <w:r>
+        <w:rPr>
+          <w:rFonts w:ascii="Times New Roman" w:hAnsi="Times New Roman" w:cs="Times New Roman"/>
+          <w:b/>
+          <w:bCs/>
+          <w:sz w:val="28"/>
+        </w:rPr>
+        <w:t>1</w:t>
+      </w:r>
+      <w:r>
+        <w:rPr>
+          <w:rFonts w:ascii="Times New Roman" w:hAnsi="Times New Roman" w:cs="Times New Roman"/>
+          <w:b/>
+          <w:bCs/>
+          <w:sz w:val="28"/>
+        </w:rPr>
+        <w:t>5</w:t>
+      </w:r>
+      <w:r>
+        <w:rPr>
+          <w:rFonts w:ascii="Times New Roman" w:hAnsi="Times New Roman" w:cs="Times New Roman"/>
+          <w:b/>
+          <w:bCs/>
+          <w:sz w:val="28"/>
+        </w:rPr>
+        <w:t xml:space="preserve"> </w:t>
+      </w:r>
+      <w:r>
+        <w:rPr>
+          <w:rFonts w:ascii="Times New Roman" w:hAnsi="Times New Roman" w:cs="Times New Roman"/>
+          <w:b/>
+          <w:bCs/>
+          <w:sz w:val="28"/>
+        </w:rPr>
+        <w:t xml:space="preserve">слайд </w:t>
+      </w:r>
+    </w:p>
+    <w:p>
+      <w:pPr>
+        <w:spacing w:after="0" w:line="360" w:lineRule="auto"/>
+        <w:ind w:firstLine="709"/>
+        <w:jc w:val="both"/>
+        <w:rPr>
+          <w:rFonts w:ascii="Times New Roman" w:hAnsi="Times New Roman" w:cs="Times New Roman"/>
+          <w:sz w:val="28"/>
+        </w:rPr>
+      </w:pPr>
+      <w:r>
+        <w:rPr>
+          <w:rFonts w:ascii="Times New Roman" w:hAnsi="Times New Roman" w:cs="Times New Roman"/>
+          <w:sz w:val="28"/>
+        </w:rPr>
+        <w:lastRenderedPageBreak/>
+        <w:t>В заключение хочется перечислить список выполненной работы. Была разработана база данных, серверная часть и мобильное приложение. Создано безопасное общение между клиентом и сервером путём</w:t>
+      </w:r>
+      <w:r>
+        <w:rPr>
+          <w:rFonts w:ascii="Times New Roman" w:hAnsi="Times New Roman" w:cs="Times New Roman"/>
+          <w:sz w:val="28"/>
+        </w:rPr>
+        <w:t xml:space="preserve"> </w:t>
+      </w:r>
+      <w:r>
+        <w:rPr>
+          <w:rFonts w:ascii="Times New Roman" w:hAnsi="Times New Roman" w:cs="Times New Roman"/>
+          <w:sz w:val="28"/>
+        </w:rPr>
+        <w:t xml:space="preserve">создания, хранения и передачи </w:t>
+      </w:r>
+      <w:r>
+        <w:rPr>
+          <w:rFonts w:ascii="Times New Roman" w:hAnsi="Times New Roman" w:cs="Times New Roman"/>
+          <w:sz w:val="28"/>
+          <w:lang w:val="en-US"/>
+        </w:rPr>
+        <w:t>JWT</w:t>
+      </w:r>
+      <w:r>
+        <w:rPr>
+          <w:rFonts w:ascii="Times New Roman" w:hAnsi="Times New Roman" w:cs="Times New Roman"/>
+          <w:sz w:val="28"/>
+        </w:rPr>
+        <w:t>–токена, протестирован</w:t>
+      </w:r>
+      <w:r>
+        <w:rPr>
+          <w:rFonts w:ascii="Times New Roman" w:hAnsi="Times New Roman" w:cs="Times New Roman"/>
+          <w:sz w:val="28"/>
+        </w:rPr>
+        <w:t>о</w:t>
+      </w:r>
+      <w:r>
+        <w:rPr>
+          <w:rFonts w:ascii="Times New Roman" w:hAnsi="Times New Roman" w:cs="Times New Roman"/>
+          <w:sz w:val="28"/>
+        </w:rPr>
+        <w:t xml:space="preserve"> взаимодействие между клиентом и сервером. Создана контейнерная инфраструктура вокруг про</w:t>
+      </w:r>
+      <w:r>
+        <w:rPr>
+          <w:rFonts w:ascii="Times New Roman" w:hAnsi="Times New Roman" w:cs="Times New Roman"/>
+          <w:sz w:val="28"/>
+        </w:rPr>
+        <w:t>е</w:t>
+      </w:r>
+      <w:r>
+        <w:rPr>
+          <w:rFonts w:ascii="Times New Roman" w:hAnsi="Times New Roman" w:cs="Times New Roman"/>
+          <w:sz w:val="28"/>
+        </w:rPr>
+        <w:t>кта.</w:t>
+      </w:r>
+    </w:p>
+    <w:p>
+      <w:pPr>
+        <w:spacing w:after="0" w:line="360" w:lineRule="auto"/>
+        <w:ind w:left="1069"/>
+        <w:rPr>
+          <w:rFonts w:ascii="Times New Roman" w:hAnsi="Times New Roman" w:cs="Times New Roman"/>
+          <w:b/>
+          <w:bCs/>
+          <w:sz w:val="28"/>
+        </w:rPr>
+      </w:pPr>
+      <w:r>
+        <w:rPr>
+          <w:rFonts w:ascii="Times New Roman" w:hAnsi="Times New Roman" w:cs="Times New Roman"/>
+          <w:b/>
+          <w:bCs/>
+          <w:sz w:val="28"/>
+        </w:rPr>
+        <w:t>1</w:t>
+      </w:r>
+      <w:r>
+        <w:rPr>
+          <w:rFonts w:ascii="Times New Roman" w:hAnsi="Times New Roman" w:cs="Times New Roman"/>
+          <w:b/>
+          <w:bCs/>
+          <w:sz w:val="28"/>
+        </w:rPr>
+        <w:t>6</w:t>
+      </w:r>
+      <w:r>
+        <w:rPr>
+          <w:rFonts w:ascii="Times New Roman" w:hAnsi="Times New Roman" w:cs="Times New Roman"/>
+          <w:b/>
+          <w:bCs/>
+          <w:sz w:val="28"/>
+        </w:rPr>
+        <w:t xml:space="preserve"> </w:t>
+      </w:r>
+      <w:r>
+        <w:rPr>
+          <w:rFonts w:ascii="Times New Roman" w:hAnsi="Times New Roman" w:cs="Times New Roman"/>
+          <w:b/>
+          <w:bCs/>
+          <w:sz w:val="28"/>
+        </w:rPr>
+        <w:t>слайд</w:t>
       </w:r>
     </w:p>
     <w:p>
@@ -1432,6 +2031,146 @@
     </w:lvl>
   </w:abstractNum>
   <w:abstractNum w:abstractNumId="3" w15:restartNumberingAfterBreak="0">
+    <w:nsid w:val="29DC293A"/>
+    <w:multiLevelType w:val="hybridMultilevel"/>
+    <w:tmpl w:val="958C95C2"/>
+    <w:lvl w:ilvl="0" w:tplc="97B8D4D8">
+      <w:start w:val="1"/>
+      <w:numFmt w:val="bullet"/>
+      <w:lvlText w:val="•"/>
+      <w:lvlJc w:val="left"/>
+      <w:pPr>
+        <w:tabs>
+          <w:tab w:val="num" w:pos="720"/>
+        </w:tabs>
+        <w:ind w:left="720" w:hanging="360"/>
+      </w:pPr>
+      <w:rPr>
+        <w:rFonts w:ascii="Arial" w:hAnsi="Arial" w:hint="default"/>
+      </w:rPr>
+    </w:lvl>
+    <w:lvl w:ilvl="1" w:tplc="17E05B94" w:tentative="1">
+      <w:start w:val="1"/>
+      <w:numFmt w:val="bullet"/>
+      <w:lvlText w:val="•"/>
+      <w:lvlJc w:val="left"/>
+      <w:pPr>
+        <w:tabs>
+          <w:tab w:val="num" w:pos="1440"/>
+        </w:tabs>
+        <w:ind w:left="1440" w:hanging="360"/>
+      </w:pPr>
+      <w:rPr>
+        <w:rFonts w:ascii="Arial" w:hAnsi="Arial" w:hint="default"/>
+      </w:rPr>
+    </w:lvl>
+    <w:lvl w:ilvl="2" w:tplc="B4CEF21E" w:tentative="1">
+      <w:start w:val="1"/>
+      <w:numFmt w:val="bullet"/>
+      <w:lvlText w:val="•"/>
+      <w:lvlJc w:val="left"/>
+      <w:pPr>
+        <w:tabs>
+          <w:tab w:val="num" w:pos="2160"/>
+        </w:tabs>
+        <w:ind w:left="2160" w:hanging="360"/>
+      </w:pPr>
+      <w:rPr>
+        <w:rFonts w:ascii="Arial" w:hAnsi="Arial" w:hint="default"/>
+      </w:rPr>
+    </w:lvl>
+    <w:lvl w:ilvl="3" w:tplc="2DCA203A" w:tentative="1">
+      <w:start w:val="1"/>
+      <w:numFmt w:val="bullet"/>
+      <w:lvlText w:val="•"/>
+      <w:lvlJc w:val="left"/>
+      <w:pPr>
+        <w:tabs>
+          <w:tab w:val="num" w:pos="2880"/>
+        </w:tabs>
+        <w:ind w:left="2880" w:hanging="360"/>
+      </w:pPr>
+      <w:rPr>
+        <w:rFonts w:ascii="Arial" w:hAnsi="Arial" w:hint="default"/>
+      </w:rPr>
+    </w:lvl>
+    <w:lvl w:ilvl="4" w:tplc="D53AC18E" w:tentative="1">
+      <w:start w:val="1"/>
+      <w:numFmt w:val="bullet"/>
+      <w:lvlText w:val="•"/>
+      <w:lvlJc w:val="left"/>
+      <w:pPr>
+        <w:tabs>
+          <w:tab w:val="num" w:pos="3600"/>
+        </w:tabs>
+        <w:ind w:left="3600" w:hanging="360"/>
+      </w:pPr>
+      <w:rPr>
+        <w:rFonts w:ascii="Arial" w:hAnsi="Arial" w:hint="default"/>
+      </w:rPr>
+    </w:lvl>
+    <w:lvl w:ilvl="5" w:tplc="01569DCE" w:tentative="1">
+      <w:start w:val="1"/>
+      <w:numFmt w:val="bullet"/>
+      <w:lvlText w:val="•"/>
+      <w:lvlJc w:val="left"/>
+      <w:pPr>
+        <w:tabs>
+          <w:tab w:val="num" w:pos="4320"/>
+        </w:tabs>
+        <w:ind w:left="4320" w:hanging="360"/>
+      </w:pPr>
+      <w:rPr>
+        <w:rFonts w:ascii="Arial" w:hAnsi="Arial" w:hint="default"/>
+      </w:rPr>
+    </w:lvl>
+    <w:lvl w:ilvl="6" w:tplc="90D486A4" w:tentative="1">
+      <w:start w:val="1"/>
+      <w:numFmt w:val="bullet"/>
+      <w:lvlText w:val="•"/>
+      <w:lvlJc w:val="left"/>
+      <w:pPr>
+        <w:tabs>
+          <w:tab w:val="num" w:pos="5040"/>
+        </w:tabs>
+        <w:ind w:left="5040" w:hanging="360"/>
+      </w:pPr>
+      <w:rPr>
+        <w:rFonts w:ascii="Arial" w:hAnsi="Arial" w:hint="default"/>
+      </w:rPr>
+    </w:lvl>
+    <w:lvl w:ilvl="7" w:tplc="D43A61E4" w:tentative="1">
+      <w:start w:val="1"/>
+      <w:numFmt w:val="bullet"/>
+      <w:lvlText w:val="•"/>
+      <w:lvlJc w:val="left"/>
+      <w:pPr>
+        <w:tabs>
+          <w:tab w:val="num" w:pos="5760"/>
+        </w:tabs>
+        <w:ind w:left="5760" w:hanging="360"/>
+      </w:pPr>
+      <w:rPr>
+        <w:rFonts w:ascii="Arial" w:hAnsi="Arial" w:hint="default"/>
+      </w:rPr>
+    </w:lvl>
+    <w:lvl w:ilvl="8" w:tplc="01CAECEE" w:tentative="1">
+      <w:start w:val="1"/>
+      <w:numFmt w:val="bullet"/>
+      <w:lvlText w:val="•"/>
+      <w:lvlJc w:val="left"/>
+      <w:pPr>
+        <w:tabs>
+          <w:tab w:val="num" w:pos="6480"/>
+        </w:tabs>
+        <w:ind w:left="6480" w:hanging="360"/>
+      </w:pPr>
+      <w:rPr>
+        <w:rFonts w:ascii="Arial" w:hAnsi="Arial" w:hint="default"/>
+      </w:rPr>
+    </w:lvl>
+  </w:abstractNum>
+  <w:abstractNum w:abstractNumId="4" w15:restartNumberingAfterBreak="0">
     <w:nsid w:val="2D7D4033"/>
     <w:multiLevelType w:val="hybridMultilevel"/>
     <w:tmpl w:val="40BAA238"/>
@@ -1571,7 +2310,96 @@
       </w:rPr>
     </w:lvl>
   </w:abstractNum>
-  <w:abstractNum w:abstractNumId="4" w15:restartNumberingAfterBreak="0">
+  <w:abstractNum w:abstractNumId="5" w15:restartNumberingAfterBreak="0">
+    <w:nsid w:val="39CC1161"/>
+    <w:multiLevelType w:val="hybridMultilevel"/>
+    <w:tmpl w:val="A828A48E"/>
+    <w:lvl w:ilvl="0" w:tplc="FFFFFFFF">
+      <w:start w:val="5"/>
+      <w:numFmt w:val="decimal"/>
+      <w:lvlText w:val="%1."/>
+      <w:lvlJc w:val="left"/>
+      <w:pPr>
+        <w:ind w:left="1429" w:hanging="360"/>
+      </w:pPr>
+      <w:rPr>
+        <w:rFonts w:hint="default"/>
+      </w:rPr>
+    </w:lvl>
+    <w:lvl w:ilvl="1" w:tplc="FFFFFFFF" w:tentative="1">
+      <w:start w:val="1"/>
+      <w:numFmt w:val="lowerLetter"/>
+      <w:lvlText w:val="%2."/>
+      <w:lvlJc w:val="left"/>
+      <w:pPr>
+        <w:ind w:left="2149" w:hanging="360"/>
+      </w:pPr>
+    </w:lvl>
+    <w:lvl w:ilvl="2" w:tplc="FFFFFFFF" w:tentative="1">
+      <w:start w:val="1"/>
+      <w:numFmt w:val="lowerRoman"/>
+      <w:lvlText w:val="%3."/>
+      <w:lvlJc w:val="right"/>
+      <w:pPr>
+        <w:ind w:left="2869" w:hanging="180"/>
+      </w:pPr>
+    </w:lvl>
+    <w:lvl w:ilvl="3" w:tplc="FFFFFFFF" w:tentative="1">
+      <w:start w:val="1"/>
+      <w:numFmt w:val="decimal"/>
+      <w:lvlText w:val="%4."/>
+      <w:lvlJc w:val="left"/>
+      <w:pPr>
+        <w:ind w:left="3589" w:hanging="360"/>
+      </w:pPr>
+    </w:lvl>
+    <w:lvl w:ilvl="4" w:tplc="FFFFFFFF" w:tentative="1">
+      <w:start w:val="1"/>
+      <w:numFmt w:val="lowerLetter"/>
+      <w:lvlText w:val="%5."/>
+      <w:lvlJc w:val="left"/>
+      <w:pPr>
+        <w:ind w:left="4309" w:hanging="360"/>
+      </w:pPr>
+    </w:lvl>
+    <w:lvl w:ilvl="5" w:tplc="FFFFFFFF" w:tentative="1">
+      <w:start w:val="1"/>
+      <w:numFmt w:val="lowerRoman"/>
+      <w:lvlText w:val="%6."/>
+      <w:lvlJc w:val="right"/>
+      <w:pPr>
+        <w:ind w:left="5029" w:hanging="180"/>
+      </w:pPr>
+    </w:lvl>
+    <w:lvl w:ilvl="6" w:tplc="FFFFFFFF" w:tentative="1">
+      <w:start w:val="1"/>
+      <w:numFmt w:val="decimal"/>
+      <w:lvlText w:val="%7."/>
+      <w:lvlJc w:val="left"/>
+      <w:pPr>
+        <w:ind w:left="5749" w:hanging="360"/>
+      </w:pPr>
+    </w:lvl>
+    <w:lvl w:ilvl="7" w:tplc="FFFFFFFF" w:tentative="1">
+      <w:start w:val="1"/>
+      <w:numFmt w:val="lowerLetter"/>
+      <w:lvlText w:val="%8."/>
+      <w:lvlJc w:val="left"/>
+      <w:pPr>
+        <w:ind w:left="6469" w:hanging="360"/>
+      </w:pPr>
+    </w:lvl>
+    <w:lvl w:ilvl="8" w:tplc="FFFFFFFF" w:tentative="1">
+      <w:start w:val="1"/>
+      <w:numFmt w:val="lowerRoman"/>
+      <w:lvlText w:val="%9."/>
+      <w:lvlJc w:val="right"/>
+      <w:pPr>
+        <w:ind w:left="7189" w:hanging="180"/>
+      </w:pPr>
+    </w:lvl>
+  </w:abstractNum>
+  <w:abstractNum w:abstractNumId="6" w15:restartNumberingAfterBreak="0">
     <w:nsid w:val="4A6E2829"/>
     <w:multiLevelType w:val="multilevel"/>
     <w:tmpl w:val="BDC0026C"/>
@@ -1658,7 +2486,7 @@
       </w:pPr>
     </w:lvl>
   </w:abstractNum>
-  <w:abstractNum w:abstractNumId="5" w15:restartNumberingAfterBreak="0">
+  <w:abstractNum w:abstractNumId="7" w15:restartNumberingAfterBreak="0">
     <w:nsid w:val="571331AE"/>
     <w:multiLevelType w:val="multilevel"/>
     <w:tmpl w:val="8D48A58C"/>
@@ -1748,7 +2576,7 @@
       </w:pPr>
     </w:lvl>
   </w:abstractNum>
-  <w:abstractNum w:abstractNumId="6" w15:restartNumberingAfterBreak="0">
+  <w:abstractNum w:abstractNumId="8" w15:restartNumberingAfterBreak="0">
     <w:nsid w:val="5C073F5E"/>
     <w:multiLevelType w:val="hybridMultilevel"/>
     <w:tmpl w:val="A828A48E"/>
@@ -1837,7 +2665,7 @@
       </w:pPr>
     </w:lvl>
   </w:abstractNum>
-  <w:abstractNum w:abstractNumId="7" w15:restartNumberingAfterBreak="0">
+  <w:abstractNum w:abstractNumId="9" w15:restartNumberingAfterBreak="0">
     <w:nsid w:val="64531DD1"/>
     <w:multiLevelType w:val="hybridMultilevel"/>
     <w:tmpl w:val="0D1C5BCE"/>
@@ -1977,8 +2805,237 @@
       </w:rPr>
     </w:lvl>
   </w:abstractNum>
+  <w:abstractNum w:abstractNumId="10" w15:restartNumberingAfterBreak="0">
+    <w:nsid w:val="753C3F20"/>
+    <w:multiLevelType w:val="hybridMultilevel"/>
+    <w:tmpl w:val="48D6C6A2"/>
+    <w:lvl w:ilvl="0" w:tplc="91481D4C">
+      <w:start w:val="4"/>
+      <w:numFmt w:val="decimal"/>
+      <w:lvlText w:val="%1"/>
+      <w:lvlJc w:val="left"/>
+      <w:pPr>
+        <w:ind w:left="1429" w:hanging="360"/>
+      </w:pPr>
+      <w:rPr>
+        <w:rFonts w:hint="default"/>
+      </w:rPr>
+    </w:lvl>
+    <w:lvl w:ilvl="1" w:tplc="04190019" w:tentative="1">
+      <w:start w:val="1"/>
+      <w:numFmt w:val="lowerLetter"/>
+      <w:lvlText w:val="%2."/>
+      <w:lvlJc w:val="left"/>
+      <w:pPr>
+        <w:ind w:left="2149" w:hanging="360"/>
+      </w:pPr>
+    </w:lvl>
+    <w:lvl w:ilvl="2" w:tplc="0419001B" w:tentative="1">
+      <w:start w:val="1"/>
+      <w:numFmt w:val="lowerRoman"/>
+      <w:lvlText w:val="%3."/>
+      <w:lvlJc w:val="right"/>
+      <w:pPr>
+        <w:ind w:left="2869" w:hanging="180"/>
+      </w:pPr>
+    </w:lvl>
+    <w:lvl w:ilvl="3" w:tplc="0419000F" w:tentative="1">
+      <w:start w:val="1"/>
+      <w:numFmt w:val="decimal"/>
+      <w:lvlText w:val="%4."/>
+      <w:lvlJc w:val="left"/>
+      <w:pPr>
+        <w:ind w:left="3589" w:hanging="360"/>
+      </w:pPr>
+    </w:lvl>
+    <w:lvl w:ilvl="4" w:tplc="04190019" w:tentative="1">
+      <w:start w:val="1"/>
+      <w:numFmt w:val="lowerLetter"/>
+      <w:lvlText w:val="%5."/>
+      <w:lvlJc w:val="left"/>
+      <w:pPr>
+        <w:ind w:left="4309" w:hanging="360"/>
+      </w:pPr>
+    </w:lvl>
+    <w:lvl w:ilvl="5" w:tplc="0419001B" w:tentative="1">
+      <w:start w:val="1"/>
+      <w:numFmt w:val="lowerRoman"/>
+      <w:lvlText w:val="%6."/>
+      <w:lvlJc w:val="right"/>
+      <w:pPr>
+        <w:ind w:left="5029" w:hanging="180"/>
+      </w:pPr>
+    </w:lvl>
+    <w:lvl w:ilvl="6" w:tplc="0419000F" w:tentative="1">
+      <w:start w:val="1"/>
+      <w:numFmt w:val="decimal"/>
+      <w:lvlText w:val="%7."/>
+      <w:lvlJc w:val="left"/>
+      <w:pPr>
+        <w:ind w:left="5749" w:hanging="360"/>
+      </w:pPr>
+    </w:lvl>
+    <w:lvl w:ilvl="7" w:tplc="04190019" w:tentative="1">
+      <w:start w:val="1"/>
+      <w:numFmt w:val="lowerLetter"/>
+      <w:lvlText w:val="%8."/>
+      <w:lvlJc w:val="left"/>
+      <w:pPr>
+        <w:ind w:left="6469" w:hanging="360"/>
+      </w:pPr>
+    </w:lvl>
+    <w:lvl w:ilvl="8" w:tplc="0419001B" w:tentative="1">
+      <w:start w:val="1"/>
+      <w:numFmt w:val="lowerRoman"/>
+      <w:lvlText w:val="%9."/>
+      <w:lvlJc w:val="right"/>
+      <w:pPr>
+        <w:ind w:left="7189" w:hanging="180"/>
+      </w:pPr>
+    </w:lvl>
+  </w:abstractNum>
+  <w:abstractNum w:abstractNumId="11" w15:restartNumberingAfterBreak="0">
+    <w:nsid w:val="754240D4"/>
+    <w:multiLevelType w:val="hybridMultilevel"/>
+    <w:tmpl w:val="7AAEFBF2"/>
+    <w:lvl w:ilvl="0" w:tplc="356A6C48">
+      <w:start w:val="1"/>
+      <w:numFmt w:val="bullet"/>
+      <w:lvlText w:val="•"/>
+      <w:lvlJc w:val="left"/>
+      <w:pPr>
+        <w:tabs>
+          <w:tab w:val="num" w:pos="720"/>
+        </w:tabs>
+        <w:ind w:left="720" w:hanging="360"/>
+      </w:pPr>
+      <w:rPr>
+        <w:rFonts w:ascii="Arial" w:hAnsi="Arial" w:hint="default"/>
+      </w:rPr>
+    </w:lvl>
+    <w:lvl w:ilvl="1" w:tplc="8F343696" w:tentative="1">
+      <w:start w:val="1"/>
+      <w:numFmt w:val="bullet"/>
+      <w:lvlText w:val="•"/>
+      <w:lvlJc w:val="left"/>
+      <w:pPr>
+        <w:tabs>
+          <w:tab w:val="num" w:pos="1440"/>
+        </w:tabs>
+        <w:ind w:left="1440" w:hanging="360"/>
+      </w:pPr>
+      <w:rPr>
+        <w:rFonts w:ascii="Arial" w:hAnsi="Arial" w:hint="default"/>
+      </w:rPr>
+    </w:lvl>
+    <w:lvl w:ilvl="2" w:tplc="A2C86F2A" w:tentative="1">
+      <w:start w:val="1"/>
+      <w:numFmt w:val="bullet"/>
+      <w:lvlText w:val="•"/>
+      <w:lvlJc w:val="left"/>
+      <w:pPr>
+        <w:tabs>
+          <w:tab w:val="num" w:pos="2160"/>
+        </w:tabs>
+        <w:ind w:left="2160" w:hanging="360"/>
+      </w:pPr>
+      <w:rPr>
+        <w:rFonts w:ascii="Arial" w:hAnsi="Arial" w:hint="default"/>
+      </w:rPr>
+    </w:lvl>
+    <w:lvl w:ilvl="3" w:tplc="030C6390" w:tentative="1">
+      <w:start w:val="1"/>
+      <w:numFmt w:val="bullet"/>
+      <w:lvlText w:val="•"/>
+      <w:lvlJc w:val="left"/>
+      <w:pPr>
+        <w:tabs>
+          <w:tab w:val="num" w:pos="2880"/>
+        </w:tabs>
+        <w:ind w:left="2880" w:hanging="360"/>
+      </w:pPr>
+      <w:rPr>
+        <w:rFonts w:ascii="Arial" w:hAnsi="Arial" w:hint="default"/>
+      </w:rPr>
+    </w:lvl>
+    <w:lvl w:ilvl="4" w:tplc="FCB2F23A" w:tentative="1">
+      <w:start w:val="1"/>
+      <w:numFmt w:val="bullet"/>
+      <w:lvlText w:val="•"/>
+      <w:lvlJc w:val="left"/>
+      <w:pPr>
+        <w:tabs>
+          <w:tab w:val="num" w:pos="3600"/>
+        </w:tabs>
+        <w:ind w:left="3600" w:hanging="360"/>
+      </w:pPr>
+      <w:rPr>
+        <w:rFonts w:ascii="Arial" w:hAnsi="Arial" w:hint="default"/>
+      </w:rPr>
+    </w:lvl>
+    <w:lvl w:ilvl="5" w:tplc="1BD28AA4" w:tentative="1">
+      <w:start w:val="1"/>
+      <w:numFmt w:val="bullet"/>
+      <w:lvlText w:val="•"/>
+      <w:lvlJc w:val="left"/>
+      <w:pPr>
+        <w:tabs>
+          <w:tab w:val="num" w:pos="4320"/>
+        </w:tabs>
+        <w:ind w:left="4320" w:hanging="360"/>
+      </w:pPr>
+      <w:rPr>
+        <w:rFonts w:ascii="Arial" w:hAnsi="Arial" w:hint="default"/>
+      </w:rPr>
+    </w:lvl>
+    <w:lvl w:ilvl="6" w:tplc="33024114" w:tentative="1">
+      <w:start w:val="1"/>
+      <w:numFmt w:val="bullet"/>
+      <w:lvlText w:val="•"/>
+      <w:lvlJc w:val="left"/>
+      <w:pPr>
+        <w:tabs>
+          <w:tab w:val="num" w:pos="5040"/>
+        </w:tabs>
+        <w:ind w:left="5040" w:hanging="360"/>
+      </w:pPr>
+      <w:rPr>
+        <w:rFonts w:ascii="Arial" w:hAnsi="Arial" w:hint="default"/>
+      </w:rPr>
+    </w:lvl>
+    <w:lvl w:ilvl="7" w:tplc="04D26E42" w:tentative="1">
+      <w:start w:val="1"/>
+      <w:numFmt w:val="bullet"/>
+      <w:lvlText w:val="•"/>
+      <w:lvlJc w:val="left"/>
+      <w:pPr>
+        <w:tabs>
+          <w:tab w:val="num" w:pos="5760"/>
+        </w:tabs>
+        <w:ind w:left="5760" w:hanging="360"/>
+      </w:pPr>
+      <w:rPr>
+        <w:rFonts w:ascii="Arial" w:hAnsi="Arial" w:hint="default"/>
+      </w:rPr>
+    </w:lvl>
+    <w:lvl w:ilvl="8" w:tplc="4DB6A228" w:tentative="1">
+      <w:start w:val="1"/>
+      <w:numFmt w:val="bullet"/>
+      <w:lvlText w:val="•"/>
+      <w:lvlJc w:val="left"/>
+      <w:pPr>
+        <w:tabs>
+          <w:tab w:val="num" w:pos="6480"/>
+        </w:tabs>
+        <w:ind w:left="6480" w:hanging="360"/>
+      </w:pPr>
+      <w:rPr>
+        <w:rFonts w:ascii="Arial" w:hAnsi="Arial" w:hint="default"/>
+      </w:rPr>
+    </w:lvl>
+  </w:abstractNum>
   <w:num w:numId="1" w16cid:durableId="1653218028">
-    <w:abstractNumId w:val="7"/>
+    <w:abstractNumId w:val="9"/>
   </w:num>
   <w:num w:numId="2" w16cid:durableId="16546587">
     <w:abstractNumId w:val="1"/>
@@ -1987,18 +3044,30 @@
     <w:abstractNumId w:val="0"/>
   </w:num>
   <w:num w:numId="4" w16cid:durableId="1176043611">
+    <w:abstractNumId w:val="8"/>
+  </w:num>
+  <w:num w:numId="5" w16cid:durableId="1967226255">
     <w:abstractNumId w:val="6"/>
   </w:num>
-  <w:num w:numId="5" w16cid:durableId="1967226255">
+  <w:num w:numId="6" w16cid:durableId="2097287131">
     <w:abstractNumId w:val="4"/>
-  </w:num>
-  <w:num w:numId="6" w16cid:durableId="2097287131">
-    <w:abstractNumId w:val="3"/>
   </w:num>
   <w:num w:numId="7" w16cid:durableId="729812268">
     <w:abstractNumId w:val="2"/>
   </w:num>
   <w:num w:numId="8" w16cid:durableId="763184133">
+    <w:abstractNumId w:val="7"/>
+  </w:num>
+  <w:num w:numId="9" w16cid:durableId="1049262218">
+    <w:abstractNumId w:val="11"/>
+  </w:num>
+  <w:num w:numId="10" w16cid:durableId="279650582">
+    <w:abstractNumId w:val="3"/>
+  </w:num>
+  <w:num w:numId="11" w16cid:durableId="999773821">
+    <w:abstractNumId w:val="10"/>
+  </w:num>
+  <w:num w:numId="12" w16cid:durableId="1756245758">
     <w:abstractNumId w:val="5"/>
   </w:num>
 </w:numbering>

</xml_diff>